<commit_message>
atualizacao no item 1 do tcc
</commit_message>
<xml_diff>
--- a/TCC/NOME_PROJETO/1 Introdução.docx
+++ b/TCC/NOME_PROJETO/1 Introdução.docx
@@ -8,6 +8,8 @@
         <w:rPr>
           <w:rFonts w:ascii="Arial" w:eastAsia="Times New Roman" w:hAnsi="Arial" w:cs="Arial"/>
           <w:color w:val="222222"/>
+          <w:sz w:val="27"/>
+          <w:szCs w:val="27"/>
           <w:lang w:eastAsia="pt-BR"/>
         </w:rPr>
       </w:pPr>
@@ -24,194 +26,1956 @@
     </w:p>
     <w:p>
       <w:pPr>
-        <w:rPr>
-          <w:rFonts w:ascii="Times New Roman" w:eastAsia="Times New Roman" w:hAnsi="Times New Roman" w:cs="Times New Roman"/>
-          <w:lang w:eastAsia="pt-BR"/>
-        </w:rPr>
-      </w:pPr>
-      <w:r>
-        <w:rPr>
-          <w:rFonts w:ascii="Arial" w:eastAsia="Times New Roman" w:hAnsi="Arial" w:cs="Arial"/>
-          <w:color w:val="222222"/>
-          <w:shd w:val="clear" w:color="auto" w:fill="FFFFFF"/>
-          <w:lang w:eastAsia="pt-BR"/>
-        </w:rPr>
-        <w:t xml:space="preserve">Breve parágrafo descrevendo a </w:t>
-      </w:r>
-      <w:proofErr w:type="spellStart"/>
-      <w:r>
-        <w:rPr>
-          <w:rFonts w:ascii="Arial" w:eastAsia="Times New Roman" w:hAnsi="Arial" w:cs="Arial"/>
-          <w:color w:val="222222"/>
-          <w:shd w:val="clear" w:color="auto" w:fill="FFFFFF"/>
-          <w:lang w:eastAsia="pt-BR"/>
-        </w:rPr>
-        <w:t>idéia</w:t>
-      </w:r>
-      <w:proofErr w:type="spellEnd"/>
-      <w:r>
-        <w:rPr>
-          <w:rFonts w:ascii="Arial" w:eastAsia="Times New Roman" w:hAnsi="Arial" w:cs="Arial"/>
-          <w:color w:val="222222"/>
-          <w:shd w:val="clear" w:color="auto" w:fill="FFFFFF"/>
-          <w:lang w:eastAsia="pt-BR"/>
-        </w:rPr>
-        <w:t xml:space="preserve"> geral do </w:t>
-      </w:r>
-      <w:proofErr w:type="spellStart"/>
-      <w:r>
-        <w:rPr>
-          <w:rFonts w:ascii="Arial" w:eastAsia="Times New Roman" w:hAnsi="Arial" w:cs="Arial"/>
-          <w:color w:val="222222"/>
-          <w:shd w:val="clear" w:color="auto" w:fill="FFFFFF"/>
-          <w:lang w:eastAsia="pt-BR"/>
-        </w:rPr>
-        <w:t>app</w:t>
-      </w:r>
-      <w:proofErr w:type="spellEnd"/>
-      <w:r>
-        <w:rPr>
-          <w:rFonts w:ascii="Arial" w:eastAsia="Times New Roman" w:hAnsi="Arial" w:cs="Arial"/>
-          <w:color w:val="222222"/>
-          <w:shd w:val="clear" w:color="auto" w:fill="FFFFFF"/>
-          <w:lang w:eastAsia="pt-BR"/>
-        </w:rPr>
-        <w:t xml:space="preserve"> e o que será abordado nessa seção</w:t>
-      </w:r>
-    </w:p>
-    <w:p>
-      <w:pPr>
-        <w:shd w:val="clear" w:color="auto" w:fill="FFFFFF"/>
-        <w:rPr>
-          <w:rFonts w:ascii="Arial" w:eastAsia="Times New Roman" w:hAnsi="Arial" w:cs="Arial"/>
-          <w:color w:val="222222"/>
-          <w:lang w:eastAsia="pt-BR"/>
-        </w:rPr>
-      </w:pPr>
-      <w:r>
-        <w:rPr>
-          <w:rFonts w:ascii="Arial" w:eastAsia="Times New Roman" w:hAnsi="Arial" w:cs="Arial"/>
-          <w:color w:val="222222"/>
-          <w:sz w:val="27"/>
-          <w:szCs w:val="27"/>
-          <w:lang w:eastAsia="pt-BR"/>
-        </w:rPr>
-        <w:t>   1.1 - Justificativa</w:t>
-      </w:r>
-    </w:p>
-    <w:p>
-      <w:pPr>
-        <w:shd w:val="clear" w:color="auto" w:fill="FFFFFF"/>
-        <w:rPr>
-          <w:rFonts w:ascii="Arial" w:eastAsia="Times New Roman" w:hAnsi="Arial" w:cs="Arial"/>
-          <w:color w:val="222222"/>
-          <w:lang w:eastAsia="pt-BR"/>
-        </w:rPr>
-      </w:pPr>
-      <w:r>
-        <w:rPr>
-          <w:rFonts w:ascii="Arial" w:eastAsia="Times New Roman" w:hAnsi="Arial" w:cs="Arial"/>
-          <w:color w:val="222222"/>
-          <w:lang w:eastAsia="pt-BR"/>
-        </w:rPr>
-        <w:t xml:space="preserve">Um parágrafo explicando o porquê de estar realizando esse trabalho (e.g.: Ter vivido um problema com carro e faltar </w:t>
-      </w:r>
-      <w:proofErr w:type="spellStart"/>
-      <w:r>
-        <w:rPr>
-          <w:rFonts w:ascii="Arial" w:eastAsia="Times New Roman" w:hAnsi="Arial" w:cs="Arial"/>
-          <w:color w:val="222222"/>
-          <w:lang w:eastAsia="pt-BR"/>
-        </w:rPr>
-        <w:t>apps</w:t>
-      </w:r>
-      <w:proofErr w:type="spellEnd"/>
-      <w:r>
-        <w:rPr>
-          <w:rFonts w:ascii="Arial" w:eastAsia="Times New Roman" w:hAnsi="Arial" w:cs="Arial"/>
-          <w:color w:val="222222"/>
-          <w:lang w:eastAsia="pt-BR"/>
-        </w:rPr>
-        <w:t xml:space="preserve"> nesse nicho)</w:t>
-      </w:r>
-    </w:p>
-    <w:p>
-      <w:pPr>
-        <w:shd w:val="clear" w:color="auto" w:fill="FFFFFF"/>
-        <w:rPr>
-          <w:rFonts w:ascii="Arial" w:eastAsia="Times New Roman" w:hAnsi="Arial" w:cs="Arial"/>
-          <w:color w:val="222222"/>
-          <w:lang w:eastAsia="pt-BR"/>
-        </w:rPr>
-      </w:pPr>
-      <w:r>
-        <w:rPr>
-          <w:rFonts w:ascii="Arial" w:eastAsia="Times New Roman" w:hAnsi="Arial" w:cs="Arial"/>
-          <w:color w:val="222222"/>
-          <w:sz w:val="27"/>
-          <w:szCs w:val="27"/>
-          <w:lang w:eastAsia="pt-BR"/>
-        </w:rPr>
-        <w:t>   1.2 - Problemática</w:t>
-      </w:r>
-    </w:p>
-    <w:p>
-      <w:pPr>
-        <w:shd w:val="clear" w:color="auto" w:fill="FFFFFF"/>
-        <w:rPr>
-          <w:rFonts w:ascii="Arial" w:eastAsia="Times New Roman" w:hAnsi="Arial" w:cs="Arial"/>
-          <w:color w:val="222222"/>
-          <w:lang w:eastAsia="pt-BR"/>
-        </w:rPr>
-      </w:pPr>
-      <w:r>
-        <w:rPr>
-          <w:rFonts w:ascii="Arial" w:eastAsia="Times New Roman" w:hAnsi="Arial" w:cs="Arial"/>
-          <w:color w:val="222222"/>
-          <w:lang w:eastAsia="pt-BR"/>
-        </w:rPr>
-        <w:t>Um parágrafo explicando o quê será resolvido com esse trabalho (e.g.: o alto custo de manutenção de um carro quando não são feitas manutenções de rotina)</w:t>
-      </w:r>
-    </w:p>
-    <w:p>
-      <w:pPr>
-        <w:shd w:val="clear" w:color="auto" w:fill="FFFFFF"/>
-        <w:rPr>
-          <w:rFonts w:ascii="Arial" w:eastAsia="Times New Roman" w:hAnsi="Arial" w:cs="Arial"/>
-          <w:color w:val="222222"/>
-          <w:lang w:eastAsia="pt-BR"/>
-        </w:rPr>
-      </w:pPr>
-      <w:r>
-        <w:rPr>
-          <w:rFonts w:ascii="Arial" w:eastAsia="Times New Roman" w:hAnsi="Arial" w:cs="Arial"/>
-          <w:color w:val="222222"/>
-          <w:sz w:val="27"/>
-          <w:szCs w:val="27"/>
-          <w:lang w:eastAsia="pt-BR"/>
-        </w:rPr>
-        <w:t>   1.3 - Objetivos</w:t>
-      </w:r>
-    </w:p>
-    <w:p>
-      <w:pPr>
-        <w:shd w:val="clear" w:color="auto" w:fill="FFFFFF"/>
-        <w:rPr>
-          <w:rFonts w:ascii="Arial" w:eastAsia="Times New Roman" w:hAnsi="Arial" w:cs="Arial"/>
-          <w:color w:val="222222"/>
-          <w:lang w:eastAsia="pt-BR"/>
-        </w:rPr>
-      </w:pPr>
-      <w:r>
-        <w:rPr>
-          <w:rFonts w:ascii="Arial" w:eastAsia="Times New Roman" w:hAnsi="Arial" w:cs="Arial"/>
-          <w:color w:val="222222"/>
-          <w:lang w:eastAsia="pt-BR"/>
-        </w:rPr>
-        <w:t>Um parágrafo explicando como será realizado esse trabalho (e.g.: criação de um protótipo e validação com um pequeno grupo de potenciais usuários)</w:t>
+        <w:shd w:val="clear" w:color="auto" w:fill="FFFFFF"/>
+        <w:rPr>
+          <w:rFonts w:ascii="Arial" w:eastAsia="Times New Roman" w:hAnsi="Arial" w:cs="Arial"/>
+          <w:color w:val="222222"/>
+          <w:sz w:val="27"/>
+          <w:szCs w:val="27"/>
+          <w:lang w:eastAsia="pt-BR"/>
+        </w:rPr>
+      </w:pPr>
+      <w:r>
+        <w:rPr>
+          <w:rFonts w:ascii="Arial" w:eastAsia="Times New Roman" w:hAnsi="Arial" w:cs="Arial"/>
+          <w:color w:val="222222"/>
+          <w:sz w:val="27"/>
+          <w:szCs w:val="27"/>
+          <w:lang w:eastAsia="pt-BR"/>
+        </w:rPr>
+        <w:t xml:space="preserve">O NOME DO APLICATIVO </w:t>
       </w:r>
       <w:bookmarkStart w:id="0" w:name="_GoBack"/>
       <w:bookmarkEnd w:id="0"/>
+      <w:r>
+        <w:rPr>
+          <w:rFonts w:ascii="Arial" w:eastAsia="Times New Roman" w:hAnsi="Arial" w:cs="Arial"/>
+          <w:color w:val="222222"/>
+          <w:sz w:val="27"/>
+          <w:szCs w:val="27"/>
+          <w:lang w:eastAsia="pt-BR"/>
+        </w:rPr>
+        <w:t>é um aplicativo de celular que os usuários vão</w:t>
+      </w:r>
+      <w:r>
+        <w:rPr>
+          <w:rFonts w:ascii="Arial" w:eastAsia="Times New Roman" w:hAnsi="Arial" w:cs="Arial"/>
+          <w:color w:val="222222"/>
+          <w:sz w:val="27"/>
+          <w:szCs w:val="27"/>
+          <w:lang w:eastAsia="pt-BR"/>
+        </w:rPr>
+        <w:t xml:space="preserve"> cadastrar </w:t>
+      </w:r>
+      <w:r>
+        <w:rPr>
+          <w:rFonts w:ascii="Arial" w:eastAsia="Times New Roman" w:hAnsi="Arial" w:cs="Arial"/>
+          <w:color w:val="222222"/>
+          <w:sz w:val="27"/>
+          <w:szCs w:val="27"/>
+          <w:lang w:eastAsia="pt-BR"/>
+        </w:rPr>
+        <w:t xml:space="preserve">seus </w:t>
+      </w:r>
+      <w:r>
+        <w:rPr>
+          <w:rFonts w:ascii="Arial" w:eastAsia="Times New Roman" w:hAnsi="Arial" w:cs="Arial"/>
+          <w:color w:val="222222"/>
+          <w:sz w:val="27"/>
+          <w:szCs w:val="27"/>
+          <w:lang w:eastAsia="pt-BR"/>
+        </w:rPr>
+        <w:t xml:space="preserve">veículos, </w:t>
+      </w:r>
+      <w:r>
+        <w:rPr>
+          <w:rFonts w:ascii="Arial" w:eastAsia="Times New Roman" w:hAnsi="Arial" w:cs="Arial"/>
+          <w:color w:val="222222"/>
+          <w:sz w:val="27"/>
+          <w:szCs w:val="27"/>
+          <w:lang w:eastAsia="pt-BR"/>
+        </w:rPr>
+        <w:t>com o objetivo de registrar</w:t>
+      </w:r>
+      <w:r>
+        <w:rPr>
+          <w:rFonts w:ascii="Arial" w:eastAsia="Times New Roman" w:hAnsi="Arial" w:cs="Arial"/>
+          <w:color w:val="222222"/>
+          <w:sz w:val="27"/>
+          <w:szCs w:val="27"/>
+          <w:lang w:eastAsia="pt-BR"/>
+        </w:rPr>
+        <w:t xml:space="preserve"> todas</w:t>
+      </w:r>
+      <w:r>
+        <w:rPr>
+          <w:rFonts w:ascii="Arial" w:eastAsia="Times New Roman" w:hAnsi="Arial" w:cs="Arial"/>
+          <w:color w:val="222222"/>
+          <w:sz w:val="27"/>
+          <w:szCs w:val="27"/>
+          <w:lang w:eastAsia="pt-BR"/>
+        </w:rPr>
+        <w:t xml:space="preserve"> </w:t>
+      </w:r>
+      <w:r>
+        <w:rPr>
+          <w:rFonts w:ascii="Arial" w:eastAsia="Times New Roman" w:hAnsi="Arial" w:cs="Arial"/>
+          <w:color w:val="222222"/>
+          <w:sz w:val="27"/>
+          <w:szCs w:val="27"/>
+          <w:lang w:eastAsia="pt-BR"/>
+        </w:rPr>
+        <w:t>notas fiscais</w:t>
+      </w:r>
+      <w:r>
+        <w:rPr>
+          <w:rFonts w:ascii="Arial" w:eastAsia="Times New Roman" w:hAnsi="Arial" w:cs="Arial"/>
+          <w:color w:val="222222"/>
+          <w:sz w:val="27"/>
+          <w:szCs w:val="27"/>
+          <w:lang w:eastAsia="pt-BR"/>
+        </w:rPr>
+        <w:t>,</w:t>
+      </w:r>
+      <w:r>
+        <w:rPr>
+          <w:rFonts w:ascii="Arial" w:eastAsia="Times New Roman" w:hAnsi="Arial" w:cs="Arial"/>
+          <w:color w:val="222222"/>
+          <w:sz w:val="27"/>
+          <w:szCs w:val="27"/>
+          <w:lang w:eastAsia="pt-BR"/>
+        </w:rPr>
+        <w:t xml:space="preserve"> as revisões</w:t>
+      </w:r>
+      <w:r>
+        <w:rPr>
+          <w:rFonts w:ascii="Arial" w:eastAsia="Times New Roman" w:hAnsi="Arial" w:cs="Arial"/>
+          <w:color w:val="222222"/>
+          <w:sz w:val="27"/>
+          <w:szCs w:val="27"/>
+          <w:lang w:eastAsia="pt-BR"/>
+        </w:rPr>
+        <w:t xml:space="preserve"> e</w:t>
+      </w:r>
+      <w:r>
+        <w:rPr>
+          <w:rFonts w:ascii="Arial" w:eastAsia="Times New Roman" w:hAnsi="Arial" w:cs="Arial"/>
+          <w:color w:val="222222"/>
+          <w:sz w:val="27"/>
+          <w:szCs w:val="27"/>
+          <w:lang w:eastAsia="pt-BR"/>
+        </w:rPr>
+        <w:t xml:space="preserve"> manutenções</w:t>
+      </w:r>
+      <w:r>
+        <w:rPr>
+          <w:rFonts w:ascii="Arial" w:eastAsia="Times New Roman" w:hAnsi="Arial" w:cs="Arial"/>
+          <w:color w:val="222222"/>
+          <w:sz w:val="27"/>
+          <w:szCs w:val="27"/>
+          <w:lang w:eastAsia="pt-BR"/>
+        </w:rPr>
+        <w:t xml:space="preserve"> feitas n</w:t>
+      </w:r>
+      <w:r>
+        <w:rPr>
+          <w:rFonts w:ascii="Arial" w:eastAsia="Times New Roman" w:hAnsi="Arial" w:cs="Arial"/>
+          <w:color w:val="222222"/>
+          <w:sz w:val="27"/>
+          <w:szCs w:val="27"/>
+          <w:lang w:eastAsia="pt-BR"/>
+        </w:rPr>
+        <w:t>o veículo</w:t>
+      </w:r>
+      <w:r>
+        <w:rPr>
+          <w:rFonts w:ascii="Arial" w:eastAsia="Times New Roman" w:hAnsi="Arial" w:cs="Arial"/>
+          <w:color w:val="222222"/>
+          <w:sz w:val="27"/>
+          <w:szCs w:val="27"/>
+          <w:lang w:eastAsia="pt-BR"/>
+        </w:rPr>
+        <w:t>, mantendo o histórico da vida daquele veículo, o aplicativo avisara por meio de notificações qual a próxima manutenção que o veiculo precisa baseado em quantos quilômetros foram percorridos, evitando que o usuário negligencie as manutenções preventivas obrigatórias.</w:t>
+      </w:r>
+      <w:r>
+        <w:rPr>
+          <w:rFonts w:ascii="Arial" w:eastAsia="Times New Roman" w:hAnsi="Arial" w:cs="Arial"/>
+          <w:color w:val="222222"/>
+          <w:sz w:val="27"/>
+          <w:szCs w:val="27"/>
+          <w:lang w:eastAsia="pt-BR"/>
+        </w:rPr>
+        <w:t xml:space="preserve"> Com isso aumentara a </w:t>
+      </w:r>
+      <w:r>
+        <w:rPr>
+          <w:rFonts w:ascii="Arial" w:eastAsia="Times New Roman" w:hAnsi="Arial" w:cs="Arial"/>
+          <w:color w:val="222222"/>
+          <w:sz w:val="27"/>
+          <w:szCs w:val="27"/>
+          <w:lang w:eastAsia="pt-BR"/>
+        </w:rPr>
+        <w:t>durabilidade e satisfação do cliente com o veículo</w:t>
+      </w:r>
+      <w:r>
+        <w:rPr>
+          <w:rFonts w:ascii="Arial" w:eastAsia="Times New Roman" w:hAnsi="Arial" w:cs="Arial"/>
+          <w:color w:val="222222"/>
+          <w:sz w:val="27"/>
+          <w:szCs w:val="27"/>
+          <w:lang w:eastAsia="pt-BR"/>
+        </w:rPr>
+        <w:t>.</w:t>
+      </w:r>
+    </w:p>
+    <w:p>
+      <w:pPr>
+        <w:shd w:val="clear" w:color="auto" w:fill="FFFFFF"/>
+        <w:rPr>
+          <w:rFonts w:ascii="Arial" w:eastAsia="Times New Roman" w:hAnsi="Arial" w:cs="Arial"/>
+          <w:color w:val="222222"/>
+          <w:shd w:val="clear" w:color="auto" w:fill="FFFFFF"/>
+          <w:lang w:eastAsia="pt-BR"/>
+        </w:rPr>
+      </w:pPr>
+    </w:p>
+    <w:p>
+      <w:pPr>
+        <w:shd w:val="clear" w:color="auto" w:fill="FFFFFF"/>
+        <w:rPr>
+          <w:rFonts w:ascii="Arial" w:eastAsia="Times New Roman" w:hAnsi="Arial" w:cs="Arial"/>
+          <w:color w:val="222222"/>
+          <w:shd w:val="clear" w:color="auto" w:fill="FFFFFF"/>
+          <w:lang w:eastAsia="pt-BR"/>
+        </w:rPr>
+      </w:pPr>
+    </w:p>
+    <w:p>
+      <w:pPr>
+        <w:shd w:val="clear" w:color="auto" w:fill="FFFFFF"/>
+        <w:rPr>
+          <w:rFonts w:ascii="Arial" w:eastAsia="Times New Roman" w:hAnsi="Arial" w:cs="Arial"/>
+          <w:color w:val="222222"/>
+          <w:shd w:val="clear" w:color="auto" w:fill="FFFFFF"/>
+          <w:lang w:eastAsia="pt-BR"/>
+        </w:rPr>
+      </w:pPr>
+    </w:p>
+    <w:p>
+      <w:pPr>
+        <w:shd w:val="clear" w:color="auto" w:fill="FFFFFF"/>
+        <w:rPr>
+          <w:rFonts w:ascii="Arial" w:eastAsia="Times New Roman" w:hAnsi="Arial" w:cs="Arial"/>
+          <w:color w:val="222222"/>
+          <w:shd w:val="clear" w:color="auto" w:fill="FFFFFF"/>
+          <w:lang w:eastAsia="pt-BR"/>
+        </w:rPr>
+      </w:pPr>
+    </w:p>
+    <w:p>
+      <w:pPr>
+        <w:shd w:val="clear" w:color="auto" w:fill="FFFFFF"/>
+        <w:rPr>
+          <w:rFonts w:ascii="Arial" w:eastAsia="Times New Roman" w:hAnsi="Arial" w:cs="Arial"/>
+          <w:color w:val="222222"/>
+          <w:shd w:val="clear" w:color="auto" w:fill="FFFFFF"/>
+          <w:lang w:eastAsia="pt-BR"/>
+        </w:rPr>
+      </w:pPr>
+    </w:p>
+    <w:p>
+      <w:pPr>
+        <w:shd w:val="clear" w:color="auto" w:fill="FFFFFF"/>
+        <w:rPr>
+          <w:rFonts w:ascii="Arial" w:eastAsia="Times New Roman" w:hAnsi="Arial" w:cs="Arial"/>
+          <w:color w:val="222222"/>
+          <w:shd w:val="clear" w:color="auto" w:fill="FFFFFF"/>
+          <w:lang w:eastAsia="pt-BR"/>
+        </w:rPr>
+      </w:pPr>
+    </w:p>
+    <w:p>
+      <w:pPr>
+        <w:shd w:val="clear" w:color="auto" w:fill="FFFFFF"/>
+        <w:rPr>
+          <w:rFonts w:ascii="Arial" w:eastAsia="Times New Roman" w:hAnsi="Arial" w:cs="Arial"/>
+          <w:color w:val="222222"/>
+          <w:shd w:val="clear" w:color="auto" w:fill="FFFFFF"/>
+          <w:lang w:eastAsia="pt-BR"/>
+        </w:rPr>
+      </w:pPr>
+    </w:p>
+    <w:p>
+      <w:pPr>
+        <w:shd w:val="clear" w:color="auto" w:fill="FFFFFF"/>
+        <w:rPr>
+          <w:rFonts w:ascii="Arial" w:eastAsia="Times New Roman" w:hAnsi="Arial" w:cs="Arial"/>
+          <w:color w:val="222222"/>
+          <w:shd w:val="clear" w:color="auto" w:fill="FFFFFF"/>
+          <w:lang w:eastAsia="pt-BR"/>
+        </w:rPr>
+      </w:pPr>
+    </w:p>
+    <w:p>
+      <w:pPr>
+        <w:shd w:val="clear" w:color="auto" w:fill="FFFFFF"/>
+        <w:rPr>
+          <w:rFonts w:ascii="Arial" w:eastAsia="Times New Roman" w:hAnsi="Arial" w:cs="Arial"/>
+          <w:color w:val="222222"/>
+          <w:shd w:val="clear" w:color="auto" w:fill="FFFFFF"/>
+          <w:lang w:eastAsia="pt-BR"/>
+        </w:rPr>
+      </w:pPr>
+    </w:p>
+    <w:p>
+      <w:pPr>
+        <w:shd w:val="clear" w:color="auto" w:fill="FFFFFF"/>
+        <w:rPr>
+          <w:rFonts w:ascii="Arial" w:eastAsia="Times New Roman" w:hAnsi="Arial" w:cs="Arial"/>
+          <w:color w:val="222222"/>
+          <w:shd w:val="clear" w:color="auto" w:fill="FFFFFF"/>
+          <w:lang w:eastAsia="pt-BR"/>
+        </w:rPr>
+      </w:pPr>
+    </w:p>
+    <w:p>
+      <w:pPr>
+        <w:shd w:val="clear" w:color="auto" w:fill="FFFFFF"/>
+        <w:rPr>
+          <w:rFonts w:ascii="Arial" w:eastAsia="Times New Roman" w:hAnsi="Arial" w:cs="Arial"/>
+          <w:color w:val="222222"/>
+          <w:shd w:val="clear" w:color="auto" w:fill="FFFFFF"/>
+          <w:lang w:eastAsia="pt-BR"/>
+        </w:rPr>
+      </w:pPr>
+    </w:p>
+    <w:p>
+      <w:pPr>
+        <w:shd w:val="clear" w:color="auto" w:fill="FFFFFF"/>
+        <w:rPr>
+          <w:rFonts w:ascii="Arial" w:eastAsia="Times New Roman" w:hAnsi="Arial" w:cs="Arial"/>
+          <w:color w:val="222222"/>
+          <w:shd w:val="clear" w:color="auto" w:fill="FFFFFF"/>
+          <w:lang w:eastAsia="pt-BR"/>
+        </w:rPr>
+      </w:pPr>
+    </w:p>
+    <w:p>
+      <w:pPr>
+        <w:shd w:val="clear" w:color="auto" w:fill="FFFFFF"/>
+        <w:rPr>
+          <w:rFonts w:ascii="Arial" w:eastAsia="Times New Roman" w:hAnsi="Arial" w:cs="Arial"/>
+          <w:color w:val="222222"/>
+          <w:shd w:val="clear" w:color="auto" w:fill="FFFFFF"/>
+          <w:lang w:eastAsia="pt-BR"/>
+        </w:rPr>
+      </w:pPr>
+    </w:p>
+    <w:p>
+      <w:pPr>
+        <w:shd w:val="clear" w:color="auto" w:fill="FFFFFF"/>
+        <w:rPr>
+          <w:rFonts w:ascii="Arial" w:eastAsia="Times New Roman" w:hAnsi="Arial" w:cs="Arial"/>
+          <w:color w:val="222222"/>
+          <w:shd w:val="clear" w:color="auto" w:fill="FFFFFF"/>
+          <w:lang w:eastAsia="pt-BR"/>
+        </w:rPr>
+      </w:pPr>
+    </w:p>
+    <w:p>
+      <w:pPr>
+        <w:shd w:val="clear" w:color="auto" w:fill="FFFFFF"/>
+        <w:rPr>
+          <w:rFonts w:ascii="Arial" w:eastAsia="Times New Roman" w:hAnsi="Arial" w:cs="Arial"/>
+          <w:color w:val="222222"/>
+          <w:shd w:val="clear" w:color="auto" w:fill="FFFFFF"/>
+          <w:lang w:eastAsia="pt-BR"/>
+        </w:rPr>
+      </w:pPr>
+    </w:p>
+    <w:p>
+      <w:pPr>
+        <w:shd w:val="clear" w:color="auto" w:fill="FFFFFF"/>
+        <w:rPr>
+          <w:rFonts w:ascii="Arial" w:eastAsia="Times New Roman" w:hAnsi="Arial" w:cs="Arial"/>
+          <w:color w:val="222222"/>
+          <w:shd w:val="clear" w:color="auto" w:fill="FFFFFF"/>
+          <w:lang w:eastAsia="pt-BR"/>
+        </w:rPr>
+      </w:pPr>
+    </w:p>
+    <w:p>
+      <w:pPr>
+        <w:shd w:val="clear" w:color="auto" w:fill="FFFFFF"/>
+        <w:rPr>
+          <w:rFonts w:ascii="Arial" w:eastAsia="Times New Roman" w:hAnsi="Arial" w:cs="Arial"/>
+          <w:color w:val="222222"/>
+          <w:shd w:val="clear" w:color="auto" w:fill="FFFFFF"/>
+          <w:lang w:eastAsia="pt-BR"/>
+        </w:rPr>
+      </w:pPr>
+    </w:p>
+    <w:p>
+      <w:pPr>
+        <w:shd w:val="clear" w:color="auto" w:fill="FFFFFF"/>
+        <w:rPr>
+          <w:rFonts w:ascii="Arial" w:eastAsia="Times New Roman" w:hAnsi="Arial" w:cs="Arial"/>
+          <w:color w:val="222222"/>
+          <w:shd w:val="clear" w:color="auto" w:fill="FFFFFF"/>
+          <w:lang w:eastAsia="pt-BR"/>
+        </w:rPr>
+      </w:pPr>
+    </w:p>
+    <w:p>
+      <w:pPr>
+        <w:shd w:val="clear" w:color="auto" w:fill="FFFFFF"/>
+        <w:rPr>
+          <w:rFonts w:ascii="Arial" w:eastAsia="Times New Roman" w:hAnsi="Arial" w:cs="Arial"/>
+          <w:color w:val="222222"/>
+          <w:shd w:val="clear" w:color="auto" w:fill="FFFFFF"/>
+          <w:lang w:eastAsia="pt-BR"/>
+        </w:rPr>
+      </w:pPr>
+    </w:p>
+    <w:p>
+      <w:pPr>
+        <w:shd w:val="clear" w:color="auto" w:fill="FFFFFF"/>
+        <w:rPr>
+          <w:rFonts w:ascii="Arial" w:eastAsia="Times New Roman" w:hAnsi="Arial" w:cs="Arial"/>
+          <w:color w:val="222222"/>
+          <w:shd w:val="clear" w:color="auto" w:fill="FFFFFF"/>
+          <w:lang w:eastAsia="pt-BR"/>
+        </w:rPr>
+      </w:pPr>
+    </w:p>
+    <w:p>
+      <w:pPr>
+        <w:shd w:val="clear" w:color="auto" w:fill="FFFFFF"/>
+        <w:rPr>
+          <w:rFonts w:ascii="Arial" w:eastAsia="Times New Roman" w:hAnsi="Arial" w:cs="Arial"/>
+          <w:color w:val="222222"/>
+          <w:shd w:val="clear" w:color="auto" w:fill="FFFFFF"/>
+          <w:lang w:eastAsia="pt-BR"/>
+        </w:rPr>
+      </w:pPr>
+    </w:p>
+    <w:p>
+      <w:pPr>
+        <w:shd w:val="clear" w:color="auto" w:fill="FFFFFF"/>
+        <w:rPr>
+          <w:rFonts w:ascii="Arial" w:eastAsia="Times New Roman" w:hAnsi="Arial" w:cs="Arial"/>
+          <w:color w:val="222222"/>
+          <w:shd w:val="clear" w:color="auto" w:fill="FFFFFF"/>
+          <w:lang w:eastAsia="pt-BR"/>
+        </w:rPr>
+      </w:pPr>
+    </w:p>
+    <w:p>
+      <w:pPr>
+        <w:shd w:val="clear" w:color="auto" w:fill="FFFFFF"/>
+        <w:rPr>
+          <w:rFonts w:ascii="Arial" w:eastAsia="Times New Roman" w:hAnsi="Arial" w:cs="Arial"/>
+          <w:color w:val="222222"/>
+          <w:shd w:val="clear" w:color="auto" w:fill="FFFFFF"/>
+          <w:lang w:eastAsia="pt-BR"/>
+        </w:rPr>
+      </w:pPr>
+    </w:p>
+    <w:p>
+      <w:pPr>
+        <w:shd w:val="clear" w:color="auto" w:fill="FFFFFF"/>
+        <w:rPr>
+          <w:rFonts w:ascii="Arial" w:eastAsia="Times New Roman" w:hAnsi="Arial" w:cs="Arial"/>
+          <w:color w:val="222222"/>
+          <w:shd w:val="clear" w:color="auto" w:fill="FFFFFF"/>
+          <w:lang w:eastAsia="pt-BR"/>
+        </w:rPr>
+      </w:pPr>
+    </w:p>
+    <w:p>
+      <w:pPr>
+        <w:shd w:val="clear" w:color="auto" w:fill="FFFFFF"/>
+        <w:rPr>
+          <w:rFonts w:ascii="Arial" w:eastAsia="Times New Roman" w:hAnsi="Arial" w:cs="Arial"/>
+          <w:color w:val="222222"/>
+          <w:shd w:val="clear" w:color="auto" w:fill="FFFFFF"/>
+          <w:lang w:eastAsia="pt-BR"/>
+        </w:rPr>
+      </w:pPr>
+    </w:p>
+    <w:p>
+      <w:pPr>
+        <w:shd w:val="clear" w:color="auto" w:fill="FFFFFF"/>
+        <w:rPr>
+          <w:rFonts w:ascii="Arial" w:eastAsia="Times New Roman" w:hAnsi="Arial" w:cs="Arial"/>
+          <w:color w:val="222222"/>
+          <w:shd w:val="clear" w:color="auto" w:fill="FFFFFF"/>
+          <w:lang w:eastAsia="pt-BR"/>
+        </w:rPr>
+      </w:pPr>
+    </w:p>
+    <w:p>
+      <w:pPr>
+        <w:shd w:val="clear" w:color="auto" w:fill="FFFFFF"/>
+        <w:rPr>
+          <w:rFonts w:ascii="Arial" w:eastAsia="Times New Roman" w:hAnsi="Arial" w:cs="Arial"/>
+          <w:color w:val="222222"/>
+          <w:shd w:val="clear" w:color="auto" w:fill="FFFFFF"/>
+          <w:lang w:eastAsia="pt-BR"/>
+        </w:rPr>
+      </w:pPr>
+    </w:p>
+    <w:p>
+      <w:pPr>
+        <w:shd w:val="clear" w:color="auto" w:fill="FFFFFF"/>
+        <w:rPr>
+          <w:rFonts w:ascii="Arial" w:eastAsia="Times New Roman" w:hAnsi="Arial" w:cs="Arial"/>
+          <w:color w:val="222222"/>
+          <w:shd w:val="clear" w:color="auto" w:fill="FFFFFF"/>
+          <w:lang w:eastAsia="pt-BR"/>
+        </w:rPr>
+      </w:pPr>
+    </w:p>
+    <w:p>
+      <w:pPr>
+        <w:shd w:val="clear" w:color="auto" w:fill="FFFFFF"/>
+        <w:rPr>
+          <w:rFonts w:ascii="Arial" w:eastAsia="Times New Roman" w:hAnsi="Arial" w:cs="Arial"/>
+          <w:color w:val="222222"/>
+          <w:shd w:val="clear" w:color="auto" w:fill="FFFFFF"/>
+          <w:lang w:eastAsia="pt-BR"/>
+        </w:rPr>
+      </w:pPr>
+    </w:p>
+    <w:p>
+      <w:pPr>
+        <w:shd w:val="clear" w:color="auto" w:fill="FFFFFF"/>
+        <w:rPr>
+          <w:rFonts w:ascii="Arial" w:eastAsia="Times New Roman" w:hAnsi="Arial" w:cs="Arial"/>
+          <w:color w:val="222222"/>
+          <w:shd w:val="clear" w:color="auto" w:fill="FFFFFF"/>
+          <w:lang w:eastAsia="pt-BR"/>
+        </w:rPr>
+      </w:pPr>
+    </w:p>
+    <w:p>
+      <w:pPr>
+        <w:shd w:val="clear" w:color="auto" w:fill="FFFFFF"/>
+        <w:rPr>
+          <w:rFonts w:ascii="Arial" w:eastAsia="Times New Roman" w:hAnsi="Arial" w:cs="Arial"/>
+          <w:color w:val="222222"/>
+          <w:shd w:val="clear" w:color="auto" w:fill="FFFFFF"/>
+          <w:lang w:eastAsia="pt-BR"/>
+        </w:rPr>
+      </w:pPr>
+    </w:p>
+    <w:p>
+      <w:pPr>
+        <w:shd w:val="clear" w:color="auto" w:fill="FFFFFF"/>
+        <w:rPr>
+          <w:rFonts w:ascii="Arial" w:eastAsia="Times New Roman" w:hAnsi="Arial" w:cs="Arial"/>
+          <w:color w:val="222222"/>
+          <w:shd w:val="clear" w:color="auto" w:fill="FFFFFF"/>
+          <w:lang w:eastAsia="pt-BR"/>
+        </w:rPr>
+      </w:pPr>
+    </w:p>
+    <w:p>
+      <w:pPr>
+        <w:shd w:val="clear" w:color="auto" w:fill="FFFFFF"/>
+        <w:rPr>
+          <w:rFonts w:ascii="Arial" w:eastAsia="Times New Roman" w:hAnsi="Arial" w:cs="Arial"/>
+          <w:color w:val="222222"/>
+          <w:shd w:val="clear" w:color="auto" w:fill="FFFFFF"/>
+          <w:lang w:eastAsia="pt-BR"/>
+        </w:rPr>
+      </w:pPr>
+    </w:p>
+    <w:p>
+      <w:pPr>
+        <w:shd w:val="clear" w:color="auto" w:fill="FFFFFF"/>
+        <w:rPr>
+          <w:rFonts w:ascii="Arial" w:eastAsia="Times New Roman" w:hAnsi="Arial" w:cs="Arial"/>
+          <w:color w:val="222222"/>
+          <w:shd w:val="clear" w:color="auto" w:fill="FFFFFF"/>
+          <w:lang w:eastAsia="pt-BR"/>
+        </w:rPr>
+      </w:pPr>
+    </w:p>
+    <w:p>
+      <w:pPr>
+        <w:shd w:val="clear" w:color="auto" w:fill="FFFFFF"/>
+        <w:rPr>
+          <w:rFonts w:ascii="Arial" w:eastAsia="Times New Roman" w:hAnsi="Arial" w:cs="Arial"/>
+          <w:color w:val="222222"/>
+          <w:shd w:val="clear" w:color="auto" w:fill="FFFFFF"/>
+          <w:lang w:eastAsia="pt-BR"/>
+        </w:rPr>
+      </w:pPr>
+    </w:p>
+    <w:p>
+      <w:pPr>
+        <w:shd w:val="clear" w:color="auto" w:fill="FFFFFF"/>
+        <w:rPr>
+          <w:rFonts w:ascii="Arial" w:eastAsia="Times New Roman" w:hAnsi="Arial" w:cs="Arial"/>
+          <w:color w:val="222222"/>
+          <w:shd w:val="clear" w:color="auto" w:fill="FFFFFF"/>
+          <w:lang w:eastAsia="pt-BR"/>
+        </w:rPr>
+      </w:pPr>
+    </w:p>
+    <w:p>
+      <w:pPr>
+        <w:shd w:val="clear" w:color="auto" w:fill="FFFFFF"/>
+        <w:rPr>
+          <w:rFonts w:ascii="Arial" w:eastAsia="Times New Roman" w:hAnsi="Arial" w:cs="Arial"/>
+          <w:color w:val="222222"/>
+          <w:shd w:val="clear" w:color="auto" w:fill="FFFFFF"/>
+          <w:lang w:eastAsia="pt-BR"/>
+        </w:rPr>
+      </w:pPr>
+    </w:p>
+    <w:p>
+      <w:pPr>
+        <w:shd w:val="clear" w:color="auto" w:fill="FFFFFF"/>
+        <w:rPr>
+          <w:rFonts w:ascii="Arial" w:eastAsia="Times New Roman" w:hAnsi="Arial" w:cs="Arial"/>
+          <w:color w:val="222222"/>
+          <w:shd w:val="clear" w:color="auto" w:fill="FFFFFF"/>
+          <w:lang w:eastAsia="pt-BR"/>
+        </w:rPr>
+      </w:pPr>
+    </w:p>
+    <w:p>
+      <w:pPr>
+        <w:shd w:val="clear" w:color="auto" w:fill="FFFFFF"/>
+        <w:rPr>
+          <w:rFonts w:ascii="Arial" w:eastAsia="Times New Roman" w:hAnsi="Arial" w:cs="Arial"/>
+          <w:color w:val="222222"/>
+          <w:shd w:val="clear" w:color="auto" w:fill="FFFFFF"/>
+          <w:lang w:eastAsia="pt-BR"/>
+        </w:rPr>
+      </w:pPr>
+    </w:p>
+    <w:p>
+      <w:pPr>
+        <w:shd w:val="clear" w:color="auto" w:fill="FFFFFF"/>
+        <w:rPr>
+          <w:rFonts w:ascii="Arial" w:eastAsia="Times New Roman" w:hAnsi="Arial" w:cs="Arial"/>
+          <w:color w:val="222222"/>
+          <w:shd w:val="clear" w:color="auto" w:fill="FFFFFF"/>
+          <w:lang w:eastAsia="pt-BR"/>
+        </w:rPr>
+      </w:pPr>
+    </w:p>
+    <w:p>
+      <w:pPr>
+        <w:pStyle w:val="PargrafodaLista"/>
+        <w:numPr>
+          <w:ilvl w:val="1"/>
+          <w:numId w:val="1"/>
+        </w:numPr>
+        <w:shd w:val="clear" w:color="auto" w:fill="FFFFFF"/>
+        <w:rPr>
+          <w:rFonts w:ascii="Arial" w:eastAsia="Times New Roman" w:hAnsi="Arial" w:cs="Arial"/>
+          <w:color w:val="222222"/>
+          <w:sz w:val="27"/>
+          <w:szCs w:val="27"/>
+          <w:lang w:eastAsia="pt-BR"/>
+        </w:rPr>
+      </w:pPr>
+      <w:r>
+        <w:rPr>
+          <w:rFonts w:ascii="Arial" w:eastAsia="Times New Roman" w:hAnsi="Arial" w:cs="Arial"/>
+          <w:color w:val="222222"/>
+          <w:sz w:val="27"/>
+          <w:szCs w:val="27"/>
+          <w:lang w:eastAsia="pt-BR"/>
+        </w:rPr>
+        <w:lastRenderedPageBreak/>
+        <w:t>–</w:t>
+      </w:r>
+      <w:r>
+        <w:rPr>
+          <w:rFonts w:ascii="Arial" w:eastAsia="Times New Roman" w:hAnsi="Arial" w:cs="Arial"/>
+          <w:color w:val="222222"/>
+          <w:sz w:val="27"/>
+          <w:szCs w:val="27"/>
+          <w:lang w:eastAsia="pt-BR"/>
+        </w:rPr>
+        <w:t xml:space="preserve"> Justificativa</w:t>
+      </w:r>
+    </w:p>
+    <w:p>
+      <w:pPr>
+        <w:shd w:val="clear" w:color="auto" w:fill="FFFFFF"/>
+        <w:ind w:left="680"/>
+        <w:rPr>
+          <w:rFonts w:ascii="Arial" w:eastAsia="Times New Roman" w:hAnsi="Arial" w:cs="Arial"/>
+          <w:color w:val="222222"/>
+          <w:lang w:eastAsia="pt-BR"/>
+        </w:rPr>
+      </w:pPr>
+      <w:r>
+        <w:rPr>
+          <w:rFonts w:ascii="Arial" w:eastAsia="Times New Roman" w:hAnsi="Arial" w:cs="Arial"/>
+          <w:color w:val="222222"/>
+          <w:lang w:eastAsia="pt-BR"/>
+        </w:rPr>
+        <w:t xml:space="preserve">A ideia de criar </w:t>
+      </w:r>
+      <w:r>
+        <w:rPr>
+          <w:rFonts w:ascii="Arial" w:eastAsia="Times New Roman" w:hAnsi="Arial" w:cs="Arial"/>
+          <w:color w:val="222222"/>
+          <w:lang w:eastAsia="pt-BR"/>
+        </w:rPr>
+        <w:t>NOME DO APLICATIVO</w:t>
+      </w:r>
+      <w:r>
+        <w:rPr>
+          <w:rFonts w:ascii="Arial" w:eastAsia="Times New Roman" w:hAnsi="Arial" w:cs="Arial"/>
+          <w:color w:val="222222"/>
+          <w:lang w:eastAsia="pt-BR"/>
+        </w:rPr>
+        <w:t xml:space="preserve"> surgiu pelo motivo</w:t>
+      </w:r>
+      <w:r>
+        <w:rPr>
+          <w:rFonts w:ascii="Arial" w:eastAsia="Times New Roman" w:hAnsi="Arial" w:cs="Arial"/>
+          <w:color w:val="222222"/>
+          <w:lang w:eastAsia="pt-BR"/>
+        </w:rPr>
+        <w:t xml:space="preserve"> de um dia eu ter feito uma manutenção em um carro para resolver um problema relacionada aos freios e em menos de cinco dias o mesmo problema ter voltado, quando solicitado a oficina responsável pela manutenção a garantia do trabalho feito no carro foi pedido a nota fiscal da manutenção. Como a nota é entregue em um papel havia sido perdido não tive como receber a garantia. Se o processo da empresa tivesse uma nota fiscal eletrônica seria um processo mais seguro e rápido para melhor atender os clientes.</w:t>
+      </w:r>
+    </w:p>
+    <w:p>
+      <w:pPr>
+        <w:shd w:val="clear" w:color="auto" w:fill="FFFFFF"/>
+        <w:rPr>
+          <w:rFonts w:ascii="Arial" w:eastAsia="Times New Roman" w:hAnsi="Arial" w:cs="Arial"/>
+          <w:color w:val="222222"/>
+          <w:lang w:eastAsia="pt-BR"/>
+        </w:rPr>
+      </w:pPr>
+    </w:p>
+    <w:p>
+      <w:pPr>
+        <w:shd w:val="clear" w:color="auto" w:fill="FFFFFF"/>
+        <w:rPr>
+          <w:rFonts w:ascii="Arial" w:eastAsia="Times New Roman" w:hAnsi="Arial" w:cs="Arial"/>
+          <w:color w:val="222222"/>
+          <w:lang w:eastAsia="pt-BR"/>
+        </w:rPr>
+      </w:pPr>
+      <w:r>
+        <w:rPr>
+          <w:rFonts w:ascii="Arial" w:eastAsia="Times New Roman" w:hAnsi="Arial" w:cs="Arial"/>
+          <w:color w:val="222222"/>
+          <w:lang w:eastAsia="pt-BR"/>
+        </w:rPr>
+        <w:t xml:space="preserve">Um parágrafo explicando o porquê de estar realizando esse trabalho (e.g.: Ter vivido um problema com carro e faltar </w:t>
+      </w:r>
+      <w:proofErr w:type="spellStart"/>
+      <w:r>
+        <w:rPr>
+          <w:rFonts w:ascii="Arial" w:eastAsia="Times New Roman" w:hAnsi="Arial" w:cs="Arial"/>
+          <w:color w:val="222222"/>
+          <w:lang w:eastAsia="pt-BR"/>
+        </w:rPr>
+        <w:t>apps</w:t>
+      </w:r>
+      <w:proofErr w:type="spellEnd"/>
+      <w:r>
+        <w:rPr>
+          <w:rFonts w:ascii="Arial" w:eastAsia="Times New Roman" w:hAnsi="Arial" w:cs="Arial"/>
+          <w:color w:val="222222"/>
+          <w:lang w:eastAsia="pt-BR"/>
+        </w:rPr>
+        <w:t xml:space="preserve"> nesse nicho)</w:t>
+      </w:r>
+    </w:p>
+    <w:p>
+      <w:pPr>
+        <w:shd w:val="clear" w:color="auto" w:fill="FFFFFF"/>
+        <w:rPr>
+          <w:rFonts w:ascii="Arial" w:eastAsia="Times New Roman" w:hAnsi="Arial" w:cs="Arial"/>
+          <w:color w:val="222222"/>
+          <w:sz w:val="27"/>
+          <w:szCs w:val="27"/>
+          <w:lang w:eastAsia="pt-BR"/>
+        </w:rPr>
+      </w:pPr>
+    </w:p>
+    <w:p>
+      <w:pPr>
+        <w:shd w:val="clear" w:color="auto" w:fill="FFFFFF"/>
+        <w:rPr>
+          <w:rFonts w:ascii="Arial" w:eastAsia="Times New Roman" w:hAnsi="Arial" w:cs="Arial"/>
+          <w:color w:val="222222"/>
+          <w:sz w:val="27"/>
+          <w:szCs w:val="27"/>
+          <w:lang w:eastAsia="pt-BR"/>
+        </w:rPr>
+      </w:pPr>
+    </w:p>
+    <w:p>
+      <w:pPr>
+        <w:shd w:val="clear" w:color="auto" w:fill="FFFFFF"/>
+        <w:rPr>
+          <w:rFonts w:ascii="Arial" w:eastAsia="Times New Roman" w:hAnsi="Arial" w:cs="Arial"/>
+          <w:color w:val="222222"/>
+          <w:sz w:val="27"/>
+          <w:szCs w:val="27"/>
+          <w:lang w:eastAsia="pt-BR"/>
+        </w:rPr>
+      </w:pPr>
+    </w:p>
+    <w:p>
+      <w:pPr>
+        <w:shd w:val="clear" w:color="auto" w:fill="FFFFFF"/>
+        <w:rPr>
+          <w:rFonts w:ascii="Arial" w:eastAsia="Times New Roman" w:hAnsi="Arial" w:cs="Arial"/>
+          <w:color w:val="222222"/>
+          <w:sz w:val="27"/>
+          <w:szCs w:val="27"/>
+          <w:lang w:eastAsia="pt-BR"/>
+        </w:rPr>
+      </w:pPr>
+    </w:p>
+    <w:p>
+      <w:pPr>
+        <w:shd w:val="clear" w:color="auto" w:fill="FFFFFF"/>
+        <w:rPr>
+          <w:rFonts w:ascii="Arial" w:eastAsia="Times New Roman" w:hAnsi="Arial" w:cs="Arial"/>
+          <w:color w:val="222222"/>
+          <w:sz w:val="27"/>
+          <w:szCs w:val="27"/>
+          <w:lang w:eastAsia="pt-BR"/>
+        </w:rPr>
+      </w:pPr>
+    </w:p>
+    <w:p>
+      <w:pPr>
+        <w:shd w:val="clear" w:color="auto" w:fill="FFFFFF"/>
+        <w:rPr>
+          <w:rFonts w:ascii="Arial" w:eastAsia="Times New Roman" w:hAnsi="Arial" w:cs="Arial"/>
+          <w:color w:val="222222"/>
+          <w:sz w:val="27"/>
+          <w:szCs w:val="27"/>
+          <w:lang w:eastAsia="pt-BR"/>
+        </w:rPr>
+      </w:pPr>
+    </w:p>
+    <w:p>
+      <w:pPr>
+        <w:shd w:val="clear" w:color="auto" w:fill="FFFFFF"/>
+        <w:rPr>
+          <w:rFonts w:ascii="Arial" w:eastAsia="Times New Roman" w:hAnsi="Arial" w:cs="Arial"/>
+          <w:color w:val="222222"/>
+          <w:sz w:val="27"/>
+          <w:szCs w:val="27"/>
+          <w:lang w:eastAsia="pt-BR"/>
+        </w:rPr>
+      </w:pPr>
+    </w:p>
+    <w:p>
+      <w:pPr>
+        <w:shd w:val="clear" w:color="auto" w:fill="FFFFFF"/>
+        <w:rPr>
+          <w:rFonts w:ascii="Arial" w:eastAsia="Times New Roman" w:hAnsi="Arial" w:cs="Arial"/>
+          <w:color w:val="222222"/>
+          <w:sz w:val="27"/>
+          <w:szCs w:val="27"/>
+          <w:lang w:eastAsia="pt-BR"/>
+        </w:rPr>
+      </w:pPr>
+    </w:p>
+    <w:p>
+      <w:pPr>
+        <w:shd w:val="clear" w:color="auto" w:fill="FFFFFF"/>
+        <w:rPr>
+          <w:rFonts w:ascii="Arial" w:eastAsia="Times New Roman" w:hAnsi="Arial" w:cs="Arial"/>
+          <w:color w:val="222222"/>
+          <w:sz w:val="27"/>
+          <w:szCs w:val="27"/>
+          <w:lang w:eastAsia="pt-BR"/>
+        </w:rPr>
+      </w:pPr>
+    </w:p>
+    <w:p>
+      <w:pPr>
+        <w:shd w:val="clear" w:color="auto" w:fill="FFFFFF"/>
+        <w:rPr>
+          <w:rFonts w:ascii="Arial" w:eastAsia="Times New Roman" w:hAnsi="Arial" w:cs="Arial"/>
+          <w:color w:val="222222"/>
+          <w:sz w:val="27"/>
+          <w:szCs w:val="27"/>
+          <w:lang w:eastAsia="pt-BR"/>
+        </w:rPr>
+      </w:pPr>
+    </w:p>
+    <w:p>
+      <w:pPr>
+        <w:shd w:val="clear" w:color="auto" w:fill="FFFFFF"/>
+        <w:rPr>
+          <w:rFonts w:ascii="Arial" w:eastAsia="Times New Roman" w:hAnsi="Arial" w:cs="Arial"/>
+          <w:color w:val="222222"/>
+          <w:sz w:val="27"/>
+          <w:szCs w:val="27"/>
+          <w:lang w:eastAsia="pt-BR"/>
+        </w:rPr>
+      </w:pPr>
+    </w:p>
+    <w:p>
+      <w:pPr>
+        <w:shd w:val="clear" w:color="auto" w:fill="FFFFFF"/>
+        <w:rPr>
+          <w:rFonts w:ascii="Arial" w:eastAsia="Times New Roman" w:hAnsi="Arial" w:cs="Arial"/>
+          <w:color w:val="222222"/>
+          <w:sz w:val="27"/>
+          <w:szCs w:val="27"/>
+          <w:lang w:eastAsia="pt-BR"/>
+        </w:rPr>
+      </w:pPr>
+    </w:p>
+    <w:p>
+      <w:pPr>
+        <w:shd w:val="clear" w:color="auto" w:fill="FFFFFF"/>
+        <w:rPr>
+          <w:rFonts w:ascii="Arial" w:eastAsia="Times New Roman" w:hAnsi="Arial" w:cs="Arial"/>
+          <w:color w:val="222222"/>
+          <w:sz w:val="27"/>
+          <w:szCs w:val="27"/>
+          <w:lang w:eastAsia="pt-BR"/>
+        </w:rPr>
+      </w:pPr>
+    </w:p>
+    <w:p>
+      <w:pPr>
+        <w:shd w:val="clear" w:color="auto" w:fill="FFFFFF"/>
+        <w:rPr>
+          <w:rFonts w:ascii="Arial" w:eastAsia="Times New Roman" w:hAnsi="Arial" w:cs="Arial"/>
+          <w:color w:val="222222"/>
+          <w:sz w:val="27"/>
+          <w:szCs w:val="27"/>
+          <w:lang w:eastAsia="pt-BR"/>
+        </w:rPr>
+      </w:pPr>
+    </w:p>
+    <w:p>
+      <w:pPr>
+        <w:shd w:val="clear" w:color="auto" w:fill="FFFFFF"/>
+        <w:rPr>
+          <w:rFonts w:ascii="Arial" w:eastAsia="Times New Roman" w:hAnsi="Arial" w:cs="Arial"/>
+          <w:color w:val="222222"/>
+          <w:sz w:val="27"/>
+          <w:szCs w:val="27"/>
+          <w:lang w:eastAsia="pt-BR"/>
+        </w:rPr>
+      </w:pPr>
+    </w:p>
+    <w:p>
+      <w:pPr>
+        <w:shd w:val="clear" w:color="auto" w:fill="FFFFFF"/>
+        <w:rPr>
+          <w:rFonts w:ascii="Arial" w:eastAsia="Times New Roman" w:hAnsi="Arial" w:cs="Arial"/>
+          <w:color w:val="222222"/>
+          <w:sz w:val="27"/>
+          <w:szCs w:val="27"/>
+          <w:lang w:eastAsia="pt-BR"/>
+        </w:rPr>
+      </w:pPr>
+    </w:p>
+    <w:p>
+      <w:pPr>
+        <w:shd w:val="clear" w:color="auto" w:fill="FFFFFF"/>
+        <w:rPr>
+          <w:rFonts w:ascii="Arial" w:eastAsia="Times New Roman" w:hAnsi="Arial" w:cs="Arial"/>
+          <w:color w:val="222222"/>
+          <w:sz w:val="27"/>
+          <w:szCs w:val="27"/>
+          <w:lang w:eastAsia="pt-BR"/>
+        </w:rPr>
+      </w:pPr>
+    </w:p>
+    <w:p>
+      <w:pPr>
+        <w:shd w:val="clear" w:color="auto" w:fill="FFFFFF"/>
+        <w:rPr>
+          <w:rFonts w:ascii="Arial" w:eastAsia="Times New Roman" w:hAnsi="Arial" w:cs="Arial"/>
+          <w:color w:val="222222"/>
+          <w:sz w:val="27"/>
+          <w:szCs w:val="27"/>
+          <w:lang w:eastAsia="pt-BR"/>
+        </w:rPr>
+      </w:pPr>
+    </w:p>
+    <w:p>
+      <w:pPr>
+        <w:shd w:val="clear" w:color="auto" w:fill="FFFFFF"/>
+        <w:rPr>
+          <w:rFonts w:ascii="Arial" w:eastAsia="Times New Roman" w:hAnsi="Arial" w:cs="Arial"/>
+          <w:color w:val="222222"/>
+          <w:sz w:val="27"/>
+          <w:szCs w:val="27"/>
+          <w:lang w:eastAsia="pt-BR"/>
+        </w:rPr>
+      </w:pPr>
+    </w:p>
+    <w:p>
+      <w:pPr>
+        <w:shd w:val="clear" w:color="auto" w:fill="FFFFFF"/>
+        <w:rPr>
+          <w:rFonts w:ascii="Arial" w:eastAsia="Times New Roman" w:hAnsi="Arial" w:cs="Arial"/>
+          <w:color w:val="222222"/>
+          <w:sz w:val="27"/>
+          <w:szCs w:val="27"/>
+          <w:lang w:eastAsia="pt-BR"/>
+        </w:rPr>
+      </w:pPr>
+    </w:p>
+    <w:p>
+      <w:pPr>
+        <w:shd w:val="clear" w:color="auto" w:fill="FFFFFF"/>
+        <w:rPr>
+          <w:rFonts w:ascii="Arial" w:eastAsia="Times New Roman" w:hAnsi="Arial" w:cs="Arial"/>
+          <w:color w:val="222222"/>
+          <w:sz w:val="27"/>
+          <w:szCs w:val="27"/>
+          <w:lang w:eastAsia="pt-BR"/>
+        </w:rPr>
+      </w:pPr>
+    </w:p>
+    <w:p>
+      <w:pPr>
+        <w:shd w:val="clear" w:color="auto" w:fill="FFFFFF"/>
+        <w:rPr>
+          <w:rFonts w:ascii="Arial" w:eastAsia="Times New Roman" w:hAnsi="Arial" w:cs="Arial"/>
+          <w:color w:val="222222"/>
+          <w:sz w:val="27"/>
+          <w:szCs w:val="27"/>
+          <w:lang w:eastAsia="pt-BR"/>
+        </w:rPr>
+      </w:pPr>
+    </w:p>
+    <w:p>
+      <w:pPr>
+        <w:shd w:val="clear" w:color="auto" w:fill="FFFFFF"/>
+        <w:rPr>
+          <w:rFonts w:ascii="Arial" w:eastAsia="Times New Roman" w:hAnsi="Arial" w:cs="Arial"/>
+          <w:color w:val="222222"/>
+          <w:sz w:val="27"/>
+          <w:szCs w:val="27"/>
+          <w:lang w:eastAsia="pt-BR"/>
+        </w:rPr>
+      </w:pPr>
+    </w:p>
+    <w:p>
+      <w:pPr>
+        <w:shd w:val="clear" w:color="auto" w:fill="FFFFFF"/>
+        <w:rPr>
+          <w:rFonts w:ascii="Arial" w:eastAsia="Times New Roman" w:hAnsi="Arial" w:cs="Arial"/>
+          <w:color w:val="222222"/>
+          <w:sz w:val="27"/>
+          <w:szCs w:val="27"/>
+          <w:lang w:eastAsia="pt-BR"/>
+        </w:rPr>
+      </w:pPr>
+    </w:p>
+    <w:p>
+      <w:pPr>
+        <w:shd w:val="clear" w:color="auto" w:fill="FFFFFF"/>
+        <w:rPr>
+          <w:rFonts w:ascii="Arial" w:eastAsia="Times New Roman" w:hAnsi="Arial" w:cs="Arial"/>
+          <w:color w:val="222222"/>
+          <w:sz w:val="27"/>
+          <w:szCs w:val="27"/>
+          <w:lang w:eastAsia="pt-BR"/>
+        </w:rPr>
+      </w:pPr>
+    </w:p>
+    <w:p>
+      <w:pPr>
+        <w:shd w:val="clear" w:color="auto" w:fill="FFFFFF"/>
+        <w:rPr>
+          <w:rFonts w:ascii="Arial" w:eastAsia="Times New Roman" w:hAnsi="Arial" w:cs="Arial"/>
+          <w:color w:val="222222"/>
+          <w:sz w:val="27"/>
+          <w:szCs w:val="27"/>
+          <w:lang w:eastAsia="pt-BR"/>
+        </w:rPr>
+      </w:pPr>
+    </w:p>
+    <w:p>
+      <w:pPr>
+        <w:shd w:val="clear" w:color="auto" w:fill="FFFFFF"/>
+        <w:rPr>
+          <w:rFonts w:ascii="Arial" w:eastAsia="Times New Roman" w:hAnsi="Arial" w:cs="Arial"/>
+          <w:color w:val="222222"/>
+          <w:sz w:val="27"/>
+          <w:szCs w:val="27"/>
+          <w:lang w:eastAsia="pt-BR"/>
+        </w:rPr>
+      </w:pPr>
+    </w:p>
+    <w:p>
+      <w:pPr>
+        <w:shd w:val="clear" w:color="auto" w:fill="FFFFFF"/>
+        <w:rPr>
+          <w:rFonts w:ascii="Arial" w:eastAsia="Times New Roman" w:hAnsi="Arial" w:cs="Arial"/>
+          <w:color w:val="222222"/>
+          <w:sz w:val="27"/>
+          <w:szCs w:val="27"/>
+          <w:lang w:eastAsia="pt-BR"/>
+        </w:rPr>
+      </w:pPr>
+    </w:p>
+    <w:p>
+      <w:pPr>
+        <w:shd w:val="clear" w:color="auto" w:fill="FFFFFF"/>
+        <w:rPr>
+          <w:rFonts w:ascii="Arial" w:eastAsia="Times New Roman" w:hAnsi="Arial" w:cs="Arial"/>
+          <w:color w:val="222222"/>
+          <w:sz w:val="27"/>
+          <w:szCs w:val="27"/>
+          <w:lang w:eastAsia="pt-BR"/>
+        </w:rPr>
+      </w:pPr>
+    </w:p>
+    <w:p>
+      <w:pPr>
+        <w:shd w:val="clear" w:color="auto" w:fill="FFFFFF"/>
+        <w:rPr>
+          <w:rFonts w:ascii="Arial" w:eastAsia="Times New Roman" w:hAnsi="Arial" w:cs="Arial"/>
+          <w:color w:val="222222"/>
+          <w:sz w:val="27"/>
+          <w:szCs w:val="27"/>
+          <w:lang w:eastAsia="pt-BR"/>
+        </w:rPr>
+      </w:pPr>
+    </w:p>
+    <w:p>
+      <w:pPr>
+        <w:shd w:val="clear" w:color="auto" w:fill="FFFFFF"/>
+        <w:rPr>
+          <w:rFonts w:ascii="Arial" w:eastAsia="Times New Roman" w:hAnsi="Arial" w:cs="Arial"/>
+          <w:color w:val="222222"/>
+          <w:sz w:val="27"/>
+          <w:szCs w:val="27"/>
+          <w:lang w:eastAsia="pt-BR"/>
+        </w:rPr>
+      </w:pPr>
+    </w:p>
+    <w:p>
+      <w:pPr>
+        <w:shd w:val="clear" w:color="auto" w:fill="FFFFFF"/>
+        <w:rPr>
+          <w:rFonts w:ascii="Arial" w:eastAsia="Times New Roman" w:hAnsi="Arial" w:cs="Arial"/>
+          <w:color w:val="222222"/>
+          <w:sz w:val="27"/>
+          <w:szCs w:val="27"/>
+          <w:lang w:eastAsia="pt-BR"/>
+        </w:rPr>
+      </w:pPr>
+    </w:p>
+    <w:p>
+      <w:pPr>
+        <w:shd w:val="clear" w:color="auto" w:fill="FFFFFF"/>
+        <w:rPr>
+          <w:rFonts w:ascii="Arial" w:eastAsia="Times New Roman" w:hAnsi="Arial" w:cs="Arial"/>
+          <w:color w:val="222222"/>
+          <w:sz w:val="27"/>
+          <w:szCs w:val="27"/>
+          <w:lang w:eastAsia="pt-BR"/>
+        </w:rPr>
+      </w:pPr>
+    </w:p>
+    <w:p>
+      <w:pPr>
+        <w:pStyle w:val="PargrafodaLista"/>
+        <w:numPr>
+          <w:ilvl w:val="1"/>
+          <w:numId w:val="1"/>
+        </w:numPr>
+        <w:shd w:val="clear" w:color="auto" w:fill="FFFFFF"/>
+        <w:rPr>
+          <w:rFonts w:ascii="Arial" w:eastAsia="Times New Roman" w:hAnsi="Arial" w:cs="Arial"/>
+          <w:color w:val="222222"/>
+          <w:sz w:val="27"/>
+          <w:szCs w:val="27"/>
+          <w:lang w:eastAsia="pt-BR"/>
+        </w:rPr>
+      </w:pPr>
+      <w:r>
+        <w:rPr>
+          <w:rFonts w:ascii="Arial" w:eastAsia="Times New Roman" w:hAnsi="Arial" w:cs="Arial"/>
+          <w:color w:val="222222"/>
+          <w:sz w:val="27"/>
+          <w:szCs w:val="27"/>
+          <w:lang w:eastAsia="pt-BR"/>
+        </w:rPr>
+        <w:lastRenderedPageBreak/>
+        <w:t>–</w:t>
+      </w:r>
+      <w:r>
+        <w:rPr>
+          <w:rFonts w:ascii="Arial" w:eastAsia="Times New Roman" w:hAnsi="Arial" w:cs="Arial"/>
+          <w:color w:val="222222"/>
+          <w:sz w:val="27"/>
+          <w:szCs w:val="27"/>
+          <w:lang w:eastAsia="pt-BR"/>
+        </w:rPr>
+        <w:t xml:space="preserve"> Problemática</w:t>
+      </w:r>
+    </w:p>
+    <w:p>
+      <w:pPr>
+        <w:shd w:val="clear" w:color="auto" w:fill="FFFFFF"/>
+        <w:rPr>
+          <w:rFonts w:ascii="Arial" w:eastAsia="Times New Roman" w:hAnsi="Arial" w:cs="Arial"/>
+          <w:color w:val="222222"/>
+          <w:lang w:eastAsia="pt-BR"/>
+        </w:rPr>
+      </w:pPr>
+    </w:p>
+    <w:p>
+      <w:pPr>
+        <w:shd w:val="clear" w:color="auto" w:fill="FFFFFF"/>
+        <w:rPr>
+          <w:rFonts w:ascii="Arial" w:eastAsia="Times New Roman" w:hAnsi="Arial" w:cs="Arial"/>
+          <w:color w:val="222222"/>
+          <w:lang w:eastAsia="pt-BR"/>
+        </w:rPr>
+      </w:pPr>
+      <w:r>
+        <w:rPr>
+          <w:rFonts w:ascii="Arial" w:eastAsia="Times New Roman" w:hAnsi="Arial" w:cs="Arial"/>
+          <w:color w:val="222222"/>
+          <w:lang w:eastAsia="pt-BR"/>
+        </w:rPr>
+        <w:t>Com o NOME DO APLICATIVO, vai ser resolvido o problema de ter que guardar notas fiscais evitando gastos em caso de perda da nota fiscal quando for cobrar alguma garantia.</w:t>
+      </w:r>
+    </w:p>
+    <w:p>
+      <w:pPr>
+        <w:shd w:val="clear" w:color="auto" w:fill="FFFFFF"/>
+        <w:rPr>
+          <w:rFonts w:ascii="Arial" w:eastAsia="Times New Roman" w:hAnsi="Arial" w:cs="Arial"/>
+          <w:color w:val="222222"/>
+          <w:lang w:eastAsia="pt-BR"/>
+        </w:rPr>
+      </w:pPr>
+    </w:p>
+    <w:p>
+      <w:pPr>
+        <w:shd w:val="clear" w:color="auto" w:fill="FFFFFF"/>
+        <w:rPr>
+          <w:rFonts w:ascii="Arial" w:eastAsia="Times New Roman" w:hAnsi="Arial" w:cs="Arial"/>
+          <w:color w:val="222222"/>
+          <w:lang w:eastAsia="pt-BR"/>
+        </w:rPr>
+      </w:pPr>
+      <w:r>
+        <w:rPr>
+          <w:rFonts w:ascii="Arial" w:eastAsia="Times New Roman" w:hAnsi="Arial" w:cs="Arial"/>
+          <w:color w:val="222222"/>
+          <w:lang w:eastAsia="pt-BR"/>
+        </w:rPr>
+        <w:t xml:space="preserve">Quando for vender o veículo é possível comprovar que o mesmo </w:t>
+      </w:r>
+      <w:r>
+        <w:rPr>
+          <w:rFonts w:ascii="Arial" w:eastAsia="Times New Roman" w:hAnsi="Arial" w:cs="Arial"/>
+          <w:color w:val="222222"/>
+          <w:lang w:eastAsia="pt-BR"/>
+        </w:rPr>
+        <w:t>está</w:t>
+      </w:r>
+      <w:r>
+        <w:rPr>
+          <w:rFonts w:ascii="Arial" w:eastAsia="Times New Roman" w:hAnsi="Arial" w:cs="Arial"/>
+          <w:color w:val="222222"/>
+          <w:lang w:eastAsia="pt-BR"/>
+        </w:rPr>
+        <w:t xml:space="preserve"> em perfeita condições podendo vender a um preço mais caro do que um carro que não </w:t>
+      </w:r>
+      <w:r>
+        <w:rPr>
+          <w:rFonts w:ascii="Arial" w:eastAsia="Times New Roman" w:hAnsi="Arial" w:cs="Arial"/>
+          <w:color w:val="222222"/>
+          <w:lang w:eastAsia="pt-BR"/>
+        </w:rPr>
+        <w:t>está</w:t>
+      </w:r>
+      <w:r>
+        <w:rPr>
+          <w:rFonts w:ascii="Arial" w:eastAsia="Times New Roman" w:hAnsi="Arial" w:cs="Arial"/>
+          <w:color w:val="222222"/>
+          <w:lang w:eastAsia="pt-BR"/>
+        </w:rPr>
+        <w:t xml:space="preserve"> com todas as revisões feitas aumentando o lucro pro vendedo</w:t>
+      </w:r>
+      <w:r>
+        <w:rPr>
+          <w:rFonts w:ascii="Arial" w:eastAsia="Times New Roman" w:hAnsi="Arial" w:cs="Arial"/>
+          <w:color w:val="222222"/>
+          <w:lang w:eastAsia="pt-BR"/>
+        </w:rPr>
+        <w:t xml:space="preserve">r </w:t>
+      </w:r>
+      <w:r>
+        <w:rPr>
+          <w:rFonts w:ascii="Arial" w:eastAsia="Times New Roman" w:hAnsi="Arial" w:cs="Arial"/>
+          <w:color w:val="222222"/>
+          <w:lang w:eastAsia="pt-BR"/>
+        </w:rPr>
+        <w:t>e diminuindo o prejuízo para o comprador.</w:t>
+      </w:r>
+    </w:p>
+    <w:p>
+      <w:pPr>
+        <w:shd w:val="clear" w:color="auto" w:fill="FFFFFF"/>
+        <w:rPr>
+          <w:rFonts w:ascii="Arial" w:eastAsia="Times New Roman" w:hAnsi="Arial" w:cs="Arial"/>
+          <w:color w:val="222222"/>
+          <w:lang w:eastAsia="pt-BR"/>
+        </w:rPr>
+      </w:pPr>
+    </w:p>
+    <w:p>
+      <w:pPr>
+        <w:shd w:val="clear" w:color="auto" w:fill="FFFFFF"/>
+        <w:rPr>
+          <w:rFonts w:ascii="Arial" w:eastAsia="Times New Roman" w:hAnsi="Arial" w:cs="Arial"/>
+          <w:color w:val="222222"/>
+          <w:lang w:eastAsia="pt-BR"/>
+        </w:rPr>
+      </w:pPr>
+      <w:r>
+        <w:rPr>
+          <w:rFonts w:ascii="Arial" w:eastAsia="Times New Roman" w:hAnsi="Arial" w:cs="Arial"/>
+          <w:color w:val="222222"/>
+          <w:lang w:eastAsia="pt-BR"/>
+        </w:rPr>
+        <w:t>O Nome do aplicativo informara quando tiver alguma manutenção a ser feita no veículo diminuindo o gasto caso seja negligenciado uma manutenção preventiva e gere uma manutenção mais cara.</w:t>
+      </w:r>
+    </w:p>
+    <w:p>
+      <w:pPr>
+        <w:shd w:val="clear" w:color="auto" w:fill="FFFFFF"/>
+        <w:rPr>
+          <w:rFonts w:ascii="Arial" w:eastAsia="Times New Roman" w:hAnsi="Arial" w:cs="Arial"/>
+          <w:color w:val="222222"/>
+          <w:lang w:eastAsia="pt-BR"/>
+        </w:rPr>
+      </w:pPr>
+    </w:p>
+    <w:p>
+      <w:pPr>
+        <w:shd w:val="clear" w:color="auto" w:fill="FFFFFF"/>
+        <w:rPr>
+          <w:rFonts w:ascii="Arial" w:eastAsia="Times New Roman" w:hAnsi="Arial" w:cs="Arial"/>
+          <w:color w:val="222222"/>
+          <w:lang w:eastAsia="pt-BR"/>
+        </w:rPr>
+      </w:pPr>
+    </w:p>
+    <w:p>
+      <w:pPr>
+        <w:shd w:val="clear" w:color="auto" w:fill="FFFFFF"/>
+        <w:rPr>
+          <w:rFonts w:ascii="Arial" w:eastAsia="Times New Roman" w:hAnsi="Arial" w:cs="Arial"/>
+          <w:color w:val="222222"/>
+          <w:lang w:eastAsia="pt-BR"/>
+        </w:rPr>
+      </w:pPr>
+    </w:p>
+    <w:p>
+      <w:pPr>
+        <w:shd w:val="clear" w:color="auto" w:fill="FFFFFF"/>
+        <w:rPr>
+          <w:rFonts w:ascii="Arial" w:eastAsia="Times New Roman" w:hAnsi="Arial" w:cs="Arial"/>
+          <w:color w:val="222222"/>
+          <w:lang w:eastAsia="pt-BR"/>
+        </w:rPr>
+      </w:pPr>
+    </w:p>
+    <w:p>
+      <w:pPr>
+        <w:shd w:val="clear" w:color="auto" w:fill="FFFFFF"/>
+        <w:rPr>
+          <w:rFonts w:ascii="Arial" w:eastAsia="Times New Roman" w:hAnsi="Arial" w:cs="Arial"/>
+          <w:color w:val="222222"/>
+          <w:lang w:eastAsia="pt-BR"/>
+        </w:rPr>
+      </w:pPr>
+    </w:p>
+    <w:p>
+      <w:pPr>
+        <w:shd w:val="clear" w:color="auto" w:fill="FFFFFF"/>
+        <w:rPr>
+          <w:rFonts w:ascii="Arial" w:eastAsia="Times New Roman" w:hAnsi="Arial" w:cs="Arial"/>
+          <w:color w:val="222222"/>
+          <w:lang w:eastAsia="pt-BR"/>
+        </w:rPr>
+      </w:pPr>
+    </w:p>
+    <w:p>
+      <w:pPr>
+        <w:shd w:val="clear" w:color="auto" w:fill="FFFFFF"/>
+        <w:rPr>
+          <w:rFonts w:ascii="Arial" w:eastAsia="Times New Roman" w:hAnsi="Arial" w:cs="Arial"/>
+          <w:color w:val="222222"/>
+          <w:lang w:eastAsia="pt-BR"/>
+        </w:rPr>
+      </w:pPr>
+    </w:p>
+    <w:p>
+      <w:pPr>
+        <w:shd w:val="clear" w:color="auto" w:fill="FFFFFF"/>
+        <w:rPr>
+          <w:rFonts w:ascii="Arial" w:eastAsia="Times New Roman" w:hAnsi="Arial" w:cs="Arial"/>
+          <w:color w:val="222222"/>
+          <w:lang w:eastAsia="pt-BR"/>
+        </w:rPr>
+      </w:pPr>
+    </w:p>
+    <w:p>
+      <w:pPr>
+        <w:shd w:val="clear" w:color="auto" w:fill="FFFFFF"/>
+        <w:rPr>
+          <w:rFonts w:ascii="Arial" w:eastAsia="Times New Roman" w:hAnsi="Arial" w:cs="Arial"/>
+          <w:color w:val="222222"/>
+          <w:lang w:eastAsia="pt-BR"/>
+        </w:rPr>
+      </w:pPr>
+    </w:p>
+    <w:p>
+      <w:pPr>
+        <w:shd w:val="clear" w:color="auto" w:fill="FFFFFF"/>
+        <w:rPr>
+          <w:rFonts w:ascii="Arial" w:eastAsia="Times New Roman" w:hAnsi="Arial" w:cs="Arial"/>
+          <w:color w:val="222222"/>
+          <w:lang w:eastAsia="pt-BR"/>
+        </w:rPr>
+      </w:pPr>
+      <w:r>
+        <w:rPr>
+          <w:rFonts w:ascii="Arial" w:eastAsia="Times New Roman" w:hAnsi="Arial" w:cs="Arial"/>
+          <w:color w:val="222222"/>
+          <w:lang w:eastAsia="pt-BR"/>
+        </w:rPr>
+        <w:t>Revisar</w:t>
+      </w:r>
+    </w:p>
+    <w:p>
+      <w:pPr>
+        <w:shd w:val="clear" w:color="auto" w:fill="FFFFFF"/>
+        <w:rPr>
+          <w:rFonts w:ascii="Arial" w:eastAsia="Times New Roman" w:hAnsi="Arial" w:cs="Arial"/>
+          <w:color w:val="222222"/>
+          <w:sz w:val="27"/>
+          <w:szCs w:val="27"/>
+          <w:lang w:eastAsia="pt-BR"/>
+        </w:rPr>
+      </w:pPr>
+      <w:r>
+        <w:rPr>
+          <w:rFonts w:ascii="Arial" w:eastAsia="Times New Roman" w:hAnsi="Arial" w:cs="Arial"/>
+          <w:color w:val="222222"/>
+          <w:sz w:val="27"/>
+          <w:szCs w:val="27"/>
+          <w:lang w:eastAsia="pt-BR"/>
+        </w:rPr>
+        <w:t xml:space="preserve">O Nome do aplicativo é um aplicativo que os usuários vão se cadastrar para conferir a situação do seu veículo em relação as manutenções. Neste aplicativo é possível cadastrar qualquer alteração feita no veículo, desde que tenha sido feito a partir de alguma oficina credenciada. Ao fazer essa manutenção a oficina vai cadastrar uma manutenção realizada e esta nunca poderá ser alterada, sendo assim o usuário vai ter o histórico da vida útil de seu </w:t>
+      </w:r>
+      <w:proofErr w:type="gramStart"/>
+      <w:r>
+        <w:rPr>
+          <w:rFonts w:ascii="Arial" w:eastAsia="Times New Roman" w:hAnsi="Arial" w:cs="Arial"/>
+          <w:color w:val="222222"/>
+          <w:sz w:val="27"/>
+          <w:szCs w:val="27"/>
+          <w:lang w:eastAsia="pt-BR"/>
+        </w:rPr>
+        <w:t>veiculo</w:t>
+      </w:r>
+      <w:proofErr w:type="gramEnd"/>
+      <w:r>
+        <w:rPr>
+          <w:rFonts w:ascii="Arial" w:eastAsia="Times New Roman" w:hAnsi="Arial" w:cs="Arial"/>
+          <w:color w:val="222222"/>
+          <w:sz w:val="27"/>
+          <w:szCs w:val="27"/>
+          <w:lang w:eastAsia="pt-BR"/>
+        </w:rPr>
+        <w:t xml:space="preserve">. </w:t>
+      </w:r>
+    </w:p>
+    <w:p>
+      <w:pPr>
+        <w:shd w:val="clear" w:color="auto" w:fill="FFFFFF"/>
+        <w:rPr>
+          <w:rFonts w:ascii="Arial" w:eastAsia="Times New Roman" w:hAnsi="Arial" w:cs="Arial"/>
+          <w:color w:val="222222"/>
+          <w:lang w:eastAsia="pt-BR"/>
+        </w:rPr>
+      </w:pPr>
+    </w:p>
+    <w:p>
+      <w:pPr>
+        <w:shd w:val="clear" w:color="auto" w:fill="FFFFFF"/>
+        <w:rPr>
+          <w:rFonts w:ascii="Arial" w:eastAsia="Times New Roman" w:hAnsi="Arial" w:cs="Arial"/>
+          <w:color w:val="222222"/>
+          <w:lang w:eastAsia="pt-BR"/>
+        </w:rPr>
+      </w:pPr>
+    </w:p>
+    <w:p>
+      <w:pPr>
+        <w:shd w:val="clear" w:color="auto" w:fill="FFFFFF"/>
+        <w:rPr>
+          <w:rFonts w:ascii="Arial" w:eastAsia="Times New Roman" w:hAnsi="Arial" w:cs="Arial"/>
+          <w:color w:val="222222"/>
+          <w:lang w:eastAsia="pt-BR"/>
+        </w:rPr>
+      </w:pPr>
+      <w:r>
+        <w:rPr>
+          <w:rFonts w:ascii="Arial" w:eastAsia="Times New Roman" w:hAnsi="Arial" w:cs="Arial"/>
+          <w:color w:val="222222"/>
+          <w:lang w:eastAsia="pt-BR"/>
+        </w:rPr>
+        <w:t>Um parágrafo explicando o quê será resolvido com esse trabalho (e.g.: o alto custo de manutenção de um carro quando não são feitas manutenções de rotina)</w:t>
+      </w:r>
+    </w:p>
+    <w:p>
+      <w:pPr>
+        <w:shd w:val="clear" w:color="auto" w:fill="FFFFFF"/>
+        <w:rPr>
+          <w:rFonts w:ascii="Arial" w:eastAsia="Times New Roman" w:hAnsi="Arial" w:cs="Arial"/>
+          <w:color w:val="222222"/>
+          <w:lang w:eastAsia="pt-BR"/>
+        </w:rPr>
+      </w:pPr>
+    </w:p>
+    <w:p>
+      <w:pPr>
+        <w:shd w:val="clear" w:color="auto" w:fill="FFFFFF"/>
+        <w:rPr>
+          <w:rFonts w:ascii="Arial" w:eastAsia="Times New Roman" w:hAnsi="Arial" w:cs="Arial"/>
+          <w:color w:val="222222"/>
+          <w:lang w:eastAsia="pt-BR"/>
+        </w:rPr>
+      </w:pPr>
+    </w:p>
+    <w:p>
+      <w:pPr>
+        <w:shd w:val="clear" w:color="auto" w:fill="FFFFFF"/>
+        <w:rPr>
+          <w:rFonts w:ascii="Arial" w:eastAsia="Times New Roman" w:hAnsi="Arial" w:cs="Arial"/>
+          <w:color w:val="222222"/>
+          <w:lang w:eastAsia="pt-BR"/>
+        </w:rPr>
+      </w:pPr>
+    </w:p>
+    <w:p>
+      <w:pPr>
+        <w:shd w:val="clear" w:color="auto" w:fill="FFFFFF"/>
+        <w:rPr>
+          <w:rFonts w:ascii="Arial" w:eastAsia="Times New Roman" w:hAnsi="Arial" w:cs="Arial"/>
+          <w:color w:val="222222"/>
+          <w:lang w:eastAsia="pt-BR"/>
+        </w:rPr>
+      </w:pPr>
+    </w:p>
+    <w:p>
+      <w:pPr>
+        <w:shd w:val="clear" w:color="auto" w:fill="FFFFFF"/>
+        <w:rPr>
+          <w:rFonts w:ascii="Arial" w:eastAsia="Times New Roman" w:hAnsi="Arial" w:cs="Arial"/>
+          <w:color w:val="222222"/>
+          <w:lang w:eastAsia="pt-BR"/>
+        </w:rPr>
+      </w:pPr>
+    </w:p>
+    <w:p>
+      <w:pPr>
+        <w:shd w:val="clear" w:color="auto" w:fill="FFFFFF"/>
+        <w:rPr>
+          <w:rFonts w:ascii="Arial" w:eastAsia="Times New Roman" w:hAnsi="Arial" w:cs="Arial"/>
+          <w:color w:val="222222"/>
+          <w:lang w:eastAsia="pt-BR"/>
+        </w:rPr>
+      </w:pPr>
+    </w:p>
+    <w:p>
+      <w:pPr>
+        <w:shd w:val="clear" w:color="auto" w:fill="FFFFFF"/>
+        <w:rPr>
+          <w:rFonts w:ascii="Arial" w:eastAsia="Times New Roman" w:hAnsi="Arial" w:cs="Arial"/>
+          <w:color w:val="222222"/>
+          <w:lang w:eastAsia="pt-BR"/>
+        </w:rPr>
+      </w:pPr>
+    </w:p>
+    <w:p>
+      <w:pPr>
+        <w:shd w:val="clear" w:color="auto" w:fill="FFFFFF"/>
+        <w:rPr>
+          <w:rFonts w:ascii="Arial" w:eastAsia="Times New Roman" w:hAnsi="Arial" w:cs="Arial"/>
+          <w:color w:val="222222"/>
+          <w:lang w:eastAsia="pt-BR"/>
+        </w:rPr>
+      </w:pPr>
+    </w:p>
+    <w:p>
+      <w:pPr>
+        <w:shd w:val="clear" w:color="auto" w:fill="FFFFFF"/>
+        <w:rPr>
+          <w:rFonts w:ascii="Arial" w:eastAsia="Times New Roman" w:hAnsi="Arial" w:cs="Arial"/>
+          <w:color w:val="222222"/>
+          <w:lang w:eastAsia="pt-BR"/>
+        </w:rPr>
+      </w:pPr>
+    </w:p>
+    <w:p>
+      <w:pPr>
+        <w:shd w:val="clear" w:color="auto" w:fill="FFFFFF"/>
+        <w:rPr>
+          <w:rFonts w:ascii="Arial" w:eastAsia="Times New Roman" w:hAnsi="Arial" w:cs="Arial"/>
+          <w:color w:val="222222"/>
+          <w:lang w:eastAsia="pt-BR"/>
+        </w:rPr>
+      </w:pPr>
+    </w:p>
+    <w:p>
+      <w:pPr>
+        <w:shd w:val="clear" w:color="auto" w:fill="FFFFFF"/>
+        <w:rPr>
+          <w:rFonts w:ascii="Arial" w:eastAsia="Times New Roman" w:hAnsi="Arial" w:cs="Arial"/>
+          <w:color w:val="222222"/>
+          <w:lang w:eastAsia="pt-BR"/>
+        </w:rPr>
+      </w:pPr>
+    </w:p>
+    <w:p>
+      <w:pPr>
+        <w:shd w:val="clear" w:color="auto" w:fill="FFFFFF"/>
+        <w:rPr>
+          <w:rFonts w:ascii="Arial" w:eastAsia="Times New Roman" w:hAnsi="Arial" w:cs="Arial"/>
+          <w:color w:val="222222"/>
+          <w:lang w:eastAsia="pt-BR"/>
+        </w:rPr>
+      </w:pPr>
+    </w:p>
+    <w:p>
+      <w:pPr>
+        <w:shd w:val="clear" w:color="auto" w:fill="FFFFFF"/>
+        <w:rPr>
+          <w:rFonts w:ascii="Arial" w:eastAsia="Times New Roman" w:hAnsi="Arial" w:cs="Arial"/>
+          <w:color w:val="222222"/>
+          <w:lang w:eastAsia="pt-BR"/>
+        </w:rPr>
+      </w:pPr>
+    </w:p>
+    <w:p>
+      <w:pPr>
+        <w:pStyle w:val="PargrafodaLista"/>
+        <w:numPr>
+          <w:ilvl w:val="1"/>
+          <w:numId w:val="1"/>
+        </w:numPr>
+        <w:shd w:val="clear" w:color="auto" w:fill="FFFFFF"/>
+        <w:rPr>
+          <w:rFonts w:ascii="Arial" w:eastAsia="Times New Roman" w:hAnsi="Arial" w:cs="Arial"/>
+          <w:color w:val="222222"/>
+          <w:sz w:val="27"/>
+          <w:szCs w:val="27"/>
+          <w:lang w:eastAsia="pt-BR"/>
+        </w:rPr>
+      </w:pPr>
+      <w:r>
+        <w:rPr>
+          <w:rFonts w:ascii="Arial" w:eastAsia="Times New Roman" w:hAnsi="Arial" w:cs="Arial"/>
+          <w:color w:val="222222"/>
+          <w:sz w:val="27"/>
+          <w:szCs w:val="27"/>
+          <w:lang w:eastAsia="pt-BR"/>
+        </w:rPr>
+        <w:lastRenderedPageBreak/>
+        <w:t>–</w:t>
+      </w:r>
+      <w:r>
+        <w:rPr>
+          <w:rFonts w:ascii="Arial" w:eastAsia="Times New Roman" w:hAnsi="Arial" w:cs="Arial"/>
+          <w:color w:val="222222"/>
+          <w:sz w:val="27"/>
+          <w:szCs w:val="27"/>
+          <w:lang w:eastAsia="pt-BR"/>
+        </w:rPr>
+        <w:t xml:space="preserve"> Objetivos</w:t>
+      </w:r>
+    </w:p>
+    <w:p>
+      <w:pPr>
+        <w:shd w:val="clear" w:color="auto" w:fill="FFFFFF"/>
+        <w:rPr>
+          <w:rFonts w:ascii="Arial" w:eastAsia="Times New Roman" w:hAnsi="Arial" w:cs="Arial"/>
+          <w:color w:val="222222"/>
+          <w:lang w:eastAsia="pt-BR"/>
+        </w:rPr>
+      </w:pPr>
+    </w:p>
+    <w:p>
+      <w:pPr>
+        <w:shd w:val="clear" w:color="auto" w:fill="FFFFFF"/>
+        <w:rPr>
+          <w:rFonts w:ascii="Arial" w:eastAsia="Times New Roman" w:hAnsi="Arial" w:cs="Arial"/>
+          <w:color w:val="222222"/>
+          <w:lang w:eastAsia="pt-BR"/>
+        </w:rPr>
+      </w:pPr>
+    </w:p>
+    <w:p>
+      <w:pPr>
+        <w:shd w:val="clear" w:color="auto" w:fill="FFFFFF"/>
+        <w:rPr>
+          <w:rFonts w:ascii="Arial" w:eastAsia="Times New Roman" w:hAnsi="Arial" w:cs="Arial"/>
+          <w:color w:val="222222"/>
+          <w:lang w:eastAsia="pt-BR"/>
+        </w:rPr>
+      </w:pPr>
+    </w:p>
+    <w:p>
+      <w:pPr>
+        <w:shd w:val="clear" w:color="auto" w:fill="FFFFFF"/>
+        <w:rPr>
+          <w:rFonts w:ascii="Arial" w:eastAsia="Times New Roman" w:hAnsi="Arial" w:cs="Arial"/>
+          <w:color w:val="222222"/>
+          <w:lang w:eastAsia="pt-BR"/>
+        </w:rPr>
+      </w:pPr>
+    </w:p>
+    <w:p>
+      <w:pPr>
+        <w:shd w:val="clear" w:color="auto" w:fill="FFFFFF"/>
+        <w:rPr>
+          <w:rFonts w:ascii="Arial" w:eastAsia="Times New Roman" w:hAnsi="Arial" w:cs="Arial"/>
+          <w:color w:val="222222"/>
+          <w:lang w:eastAsia="pt-BR"/>
+        </w:rPr>
+      </w:pPr>
+    </w:p>
+    <w:p>
+      <w:pPr>
+        <w:shd w:val="clear" w:color="auto" w:fill="FFFFFF"/>
+        <w:rPr>
+          <w:rFonts w:ascii="Arial" w:eastAsia="Times New Roman" w:hAnsi="Arial" w:cs="Arial"/>
+          <w:color w:val="222222"/>
+          <w:lang w:eastAsia="pt-BR"/>
+        </w:rPr>
+      </w:pPr>
+    </w:p>
+    <w:p>
+      <w:pPr>
+        <w:shd w:val="clear" w:color="auto" w:fill="FFFFFF"/>
+        <w:rPr>
+          <w:rFonts w:ascii="Arial" w:eastAsia="Times New Roman" w:hAnsi="Arial" w:cs="Arial"/>
+          <w:color w:val="222222"/>
+          <w:lang w:eastAsia="pt-BR"/>
+        </w:rPr>
+      </w:pPr>
+    </w:p>
+    <w:p>
+      <w:pPr>
+        <w:shd w:val="clear" w:color="auto" w:fill="FFFFFF"/>
+        <w:rPr>
+          <w:rFonts w:ascii="Arial" w:eastAsia="Times New Roman" w:hAnsi="Arial" w:cs="Arial"/>
+          <w:color w:val="222222"/>
+          <w:lang w:eastAsia="pt-BR"/>
+        </w:rPr>
+      </w:pPr>
+    </w:p>
+    <w:p>
+      <w:pPr>
+        <w:shd w:val="clear" w:color="auto" w:fill="FFFFFF"/>
+        <w:rPr>
+          <w:rFonts w:ascii="Arial" w:eastAsia="Times New Roman" w:hAnsi="Arial" w:cs="Arial"/>
+          <w:color w:val="222222"/>
+          <w:lang w:eastAsia="pt-BR"/>
+        </w:rPr>
+      </w:pPr>
+    </w:p>
+    <w:p>
+      <w:pPr>
+        <w:shd w:val="clear" w:color="auto" w:fill="FFFFFF"/>
+        <w:rPr>
+          <w:rFonts w:ascii="Arial" w:eastAsia="Times New Roman" w:hAnsi="Arial" w:cs="Arial"/>
+          <w:color w:val="222222"/>
+          <w:lang w:eastAsia="pt-BR"/>
+        </w:rPr>
+      </w:pPr>
+    </w:p>
+    <w:p>
+      <w:pPr>
+        <w:shd w:val="clear" w:color="auto" w:fill="FFFFFF"/>
+        <w:rPr>
+          <w:rFonts w:ascii="Arial" w:eastAsia="Times New Roman" w:hAnsi="Arial" w:cs="Arial"/>
+          <w:color w:val="222222"/>
+          <w:lang w:eastAsia="pt-BR"/>
+        </w:rPr>
+      </w:pPr>
+    </w:p>
+    <w:p>
+      <w:pPr>
+        <w:shd w:val="clear" w:color="auto" w:fill="FFFFFF"/>
+        <w:rPr>
+          <w:rFonts w:ascii="Arial" w:eastAsia="Times New Roman" w:hAnsi="Arial" w:cs="Arial"/>
+          <w:color w:val="222222"/>
+          <w:lang w:eastAsia="pt-BR"/>
+        </w:rPr>
+      </w:pPr>
+    </w:p>
+    <w:p>
+      <w:pPr>
+        <w:shd w:val="clear" w:color="auto" w:fill="FFFFFF"/>
+        <w:rPr>
+          <w:rFonts w:ascii="Arial" w:eastAsia="Times New Roman" w:hAnsi="Arial" w:cs="Arial"/>
+          <w:color w:val="222222"/>
+          <w:lang w:eastAsia="pt-BR"/>
+        </w:rPr>
+      </w:pPr>
+    </w:p>
+    <w:p>
+      <w:pPr>
+        <w:shd w:val="clear" w:color="auto" w:fill="FFFFFF"/>
+        <w:rPr>
+          <w:rFonts w:ascii="Arial" w:eastAsia="Times New Roman" w:hAnsi="Arial" w:cs="Arial"/>
+          <w:color w:val="222222"/>
+          <w:lang w:eastAsia="pt-BR"/>
+        </w:rPr>
+      </w:pPr>
+    </w:p>
+    <w:p>
+      <w:pPr>
+        <w:shd w:val="clear" w:color="auto" w:fill="FFFFFF"/>
+        <w:rPr>
+          <w:rFonts w:ascii="Arial" w:eastAsia="Times New Roman" w:hAnsi="Arial" w:cs="Arial"/>
+          <w:color w:val="222222"/>
+          <w:lang w:eastAsia="pt-BR"/>
+        </w:rPr>
+      </w:pPr>
+    </w:p>
+    <w:p>
+      <w:pPr>
+        <w:shd w:val="clear" w:color="auto" w:fill="FFFFFF"/>
+        <w:rPr>
+          <w:rFonts w:ascii="Arial" w:eastAsia="Times New Roman" w:hAnsi="Arial" w:cs="Arial"/>
+          <w:color w:val="222222"/>
+          <w:lang w:eastAsia="pt-BR"/>
+        </w:rPr>
+      </w:pPr>
+    </w:p>
+    <w:p>
+      <w:pPr>
+        <w:shd w:val="clear" w:color="auto" w:fill="FFFFFF"/>
+        <w:rPr>
+          <w:rFonts w:ascii="Arial" w:eastAsia="Times New Roman" w:hAnsi="Arial" w:cs="Arial"/>
+          <w:color w:val="222222"/>
+          <w:lang w:eastAsia="pt-BR"/>
+        </w:rPr>
+      </w:pPr>
+    </w:p>
+    <w:p>
+      <w:pPr>
+        <w:shd w:val="clear" w:color="auto" w:fill="FFFFFF"/>
+        <w:rPr>
+          <w:rFonts w:ascii="Arial" w:eastAsia="Times New Roman" w:hAnsi="Arial" w:cs="Arial"/>
+          <w:color w:val="222222"/>
+          <w:lang w:eastAsia="pt-BR"/>
+        </w:rPr>
+      </w:pPr>
+    </w:p>
+    <w:p>
+      <w:pPr>
+        <w:shd w:val="clear" w:color="auto" w:fill="FFFFFF"/>
+        <w:rPr>
+          <w:rFonts w:ascii="Arial" w:eastAsia="Times New Roman" w:hAnsi="Arial" w:cs="Arial"/>
+          <w:color w:val="222222"/>
+          <w:lang w:eastAsia="pt-BR"/>
+        </w:rPr>
+      </w:pPr>
+    </w:p>
+    <w:p>
+      <w:pPr>
+        <w:shd w:val="clear" w:color="auto" w:fill="FFFFFF"/>
+        <w:rPr>
+          <w:rFonts w:ascii="Arial" w:eastAsia="Times New Roman" w:hAnsi="Arial" w:cs="Arial"/>
+          <w:color w:val="222222"/>
+          <w:lang w:eastAsia="pt-BR"/>
+        </w:rPr>
+      </w:pPr>
+    </w:p>
+    <w:p>
+      <w:pPr>
+        <w:shd w:val="clear" w:color="auto" w:fill="FFFFFF"/>
+        <w:rPr>
+          <w:rFonts w:ascii="Arial" w:eastAsia="Times New Roman" w:hAnsi="Arial" w:cs="Arial"/>
+          <w:color w:val="222222"/>
+          <w:lang w:eastAsia="pt-BR"/>
+        </w:rPr>
+      </w:pPr>
+    </w:p>
+    <w:p>
+      <w:pPr>
+        <w:shd w:val="clear" w:color="auto" w:fill="FFFFFF"/>
+        <w:rPr>
+          <w:rFonts w:ascii="Arial" w:eastAsia="Times New Roman" w:hAnsi="Arial" w:cs="Arial"/>
+          <w:color w:val="222222"/>
+          <w:lang w:eastAsia="pt-BR"/>
+        </w:rPr>
+      </w:pPr>
+    </w:p>
+    <w:p>
+      <w:pPr>
+        <w:shd w:val="clear" w:color="auto" w:fill="FFFFFF"/>
+        <w:rPr>
+          <w:rFonts w:ascii="Arial" w:eastAsia="Times New Roman" w:hAnsi="Arial" w:cs="Arial"/>
+          <w:color w:val="222222"/>
+          <w:lang w:eastAsia="pt-BR"/>
+        </w:rPr>
+      </w:pPr>
+    </w:p>
+    <w:p>
+      <w:pPr>
+        <w:shd w:val="clear" w:color="auto" w:fill="FFFFFF"/>
+        <w:rPr>
+          <w:rFonts w:ascii="Arial" w:eastAsia="Times New Roman" w:hAnsi="Arial" w:cs="Arial"/>
+          <w:color w:val="222222"/>
+          <w:lang w:eastAsia="pt-BR"/>
+        </w:rPr>
+      </w:pPr>
+    </w:p>
+    <w:p>
+      <w:pPr>
+        <w:shd w:val="clear" w:color="auto" w:fill="FFFFFF"/>
+        <w:rPr>
+          <w:rFonts w:ascii="Arial" w:eastAsia="Times New Roman" w:hAnsi="Arial" w:cs="Arial"/>
+          <w:color w:val="222222"/>
+          <w:lang w:eastAsia="pt-BR"/>
+        </w:rPr>
+      </w:pPr>
+      <w:r>
+        <w:rPr>
+          <w:rFonts w:ascii="Arial" w:eastAsia="Times New Roman" w:hAnsi="Arial" w:cs="Arial"/>
+          <w:color w:val="222222"/>
+          <w:lang w:eastAsia="pt-BR"/>
+        </w:rPr>
+        <w:t>Um parágrafo explicando como será realizado esse trabalho (e.g.: criação de um protótipo e validação com um pequeno grupo de potenciais usuários)</w:t>
+      </w:r>
     </w:p>
     <w:sectPr>
       <w:pgSz w:w="11900" w:h="16840"/>
@@ -221,6 +1985,127 @@
     </w:sectPr>
   </w:body>
 </w:document>
+</file>
+
+<file path=word/numbering.xml><?xml version="1.0" encoding="utf-8"?>
+<w:numbering xmlns:wpc="http://schemas.microsoft.com/office/word/2010/wordprocessingCanvas" xmlns:cx="http://schemas.microsoft.com/office/drawing/2014/chartex" xmlns:cx1="http://schemas.microsoft.com/office/drawing/2015/9/8/chartex" xmlns:cx2="http://schemas.microsoft.com/office/drawing/2015/10/21/chartex" xmlns:cx3="http://schemas.microsoft.com/office/drawing/2016/5/9/chartex" xmlns:cx4="http://schemas.microsoft.com/office/drawing/2016/5/10/chartex" xmlns:cx5="http://schemas.microsoft.com/office/drawing/2016/5/11/chartex" xmlns:cx6="http://schemas.microsoft.com/office/drawing/2016/5/12/chartex" xmlns:cx7="http://schemas.microsoft.com/office/drawing/2016/5/13/chartex" xmlns:cx8="http://schemas.microsoft.com/office/drawing/2016/5/14/chartex" xmlns:mc="http://schemas.openxmlformats.org/markup-compatibility/2006" xmlns:aink="http://schemas.microsoft.com/office/drawing/2016/ink" xmlns:am3d="http://schemas.microsoft.com/office/drawing/2017/model3d" xmlns:o="urn:schemas-microsoft-com:office:office" xmlns:r="http://schemas.openxmlformats.org/officeDocument/2006/relationships" xmlns:m="http://schemas.openxmlformats.org/officeDocument/2006/math" xmlns:v="urn:schemas-microsoft-com:vml" xmlns:wp14="http://schemas.microsoft.com/office/word/2010/wordprocessingDrawing" xmlns:wp="http://schemas.openxmlformats.org/drawingml/2006/wordprocessingDrawing" xmlns:w10="urn:schemas-microsoft-com:office:word" xmlns:w="http://schemas.openxmlformats.org/wordprocessingml/2006/main" xmlns:w14="http://schemas.microsoft.com/office/word/2010/wordml" xmlns:w15="http://schemas.microsoft.com/office/word/2012/wordml" xmlns:w16cid="http://schemas.microsoft.com/office/word/2016/wordml/cid" xmlns:w16se="http://schemas.microsoft.com/office/word/2015/wordml/symex" xmlns:wpg="http://schemas.microsoft.com/office/word/2010/wordprocessingGroup" xmlns:wpi="http://schemas.microsoft.com/office/word/2010/wordprocessingInk" xmlns:wne="http://schemas.microsoft.com/office/word/2006/wordml" xmlns:wps="http://schemas.microsoft.com/office/word/2010/wordprocessingShape" mc:Ignorable="w14 w15 w16se w16cid wp14">
+  <w:abstractNum w:abstractNumId="0" w15:restartNumberingAfterBreak="0">
+    <w:nsid w:val="60963130"/>
+    <w:multiLevelType w:val="multilevel"/>
+    <w:tmpl w:val="E1984A5E"/>
+    <w:lvl w:ilvl="0">
+      <w:start w:val="1"/>
+      <w:numFmt w:val="decimal"/>
+      <w:lvlText w:val="%1"/>
+      <w:lvlJc w:val="left"/>
+      <w:pPr>
+        <w:ind w:left="460" w:hanging="460"/>
+      </w:pPr>
+      <w:rPr>
+        <w:rFonts w:hint="default"/>
+      </w:rPr>
+    </w:lvl>
+    <w:lvl w:ilvl="1">
+      <w:start w:val="1"/>
+      <w:numFmt w:val="decimal"/>
+      <w:lvlText w:val="%1.%2"/>
+      <w:lvlJc w:val="left"/>
+      <w:pPr>
+        <w:ind w:left="680" w:hanging="460"/>
+      </w:pPr>
+      <w:rPr>
+        <w:rFonts w:hint="default"/>
+      </w:rPr>
+    </w:lvl>
+    <w:lvl w:ilvl="2">
+      <w:start w:val="1"/>
+      <w:numFmt w:val="decimal"/>
+      <w:lvlText w:val="%1.%2.%3"/>
+      <w:lvlJc w:val="left"/>
+      <w:pPr>
+        <w:ind w:left="1160" w:hanging="720"/>
+      </w:pPr>
+      <w:rPr>
+        <w:rFonts w:hint="default"/>
+      </w:rPr>
+    </w:lvl>
+    <w:lvl w:ilvl="3">
+      <w:start w:val="1"/>
+      <w:numFmt w:val="decimal"/>
+      <w:lvlText w:val="%1.%2.%3.%4"/>
+      <w:lvlJc w:val="left"/>
+      <w:pPr>
+        <w:ind w:left="1740" w:hanging="1080"/>
+      </w:pPr>
+      <w:rPr>
+        <w:rFonts w:hint="default"/>
+      </w:rPr>
+    </w:lvl>
+    <w:lvl w:ilvl="4">
+      <w:start w:val="1"/>
+      <w:numFmt w:val="decimal"/>
+      <w:lvlText w:val="%1.%2.%3.%4.%5"/>
+      <w:lvlJc w:val="left"/>
+      <w:pPr>
+        <w:ind w:left="1960" w:hanging="1080"/>
+      </w:pPr>
+      <w:rPr>
+        <w:rFonts w:hint="default"/>
+      </w:rPr>
+    </w:lvl>
+    <w:lvl w:ilvl="5">
+      <w:start w:val="1"/>
+      <w:numFmt w:val="decimal"/>
+      <w:lvlText w:val="%1.%2.%3.%4.%5.%6"/>
+      <w:lvlJc w:val="left"/>
+      <w:pPr>
+        <w:ind w:left="2540" w:hanging="1440"/>
+      </w:pPr>
+      <w:rPr>
+        <w:rFonts w:hint="default"/>
+      </w:rPr>
+    </w:lvl>
+    <w:lvl w:ilvl="6">
+      <w:start w:val="1"/>
+      <w:numFmt w:val="decimal"/>
+      <w:lvlText w:val="%1.%2.%3.%4.%5.%6.%7"/>
+      <w:lvlJc w:val="left"/>
+      <w:pPr>
+        <w:ind w:left="2760" w:hanging="1440"/>
+      </w:pPr>
+      <w:rPr>
+        <w:rFonts w:hint="default"/>
+      </w:rPr>
+    </w:lvl>
+    <w:lvl w:ilvl="7">
+      <w:start w:val="1"/>
+      <w:numFmt w:val="decimal"/>
+      <w:lvlText w:val="%1.%2.%3.%4.%5.%6.%7.%8"/>
+      <w:lvlJc w:val="left"/>
+      <w:pPr>
+        <w:ind w:left="3340" w:hanging="1800"/>
+      </w:pPr>
+      <w:rPr>
+        <w:rFonts w:hint="default"/>
+      </w:rPr>
+    </w:lvl>
+    <w:lvl w:ilvl="8">
+      <w:start w:val="1"/>
+      <w:numFmt w:val="decimal"/>
+      <w:lvlText w:val="%1.%2.%3.%4.%5.%6.%7.%8.%9"/>
+      <w:lvlJc w:val="left"/>
+      <w:pPr>
+        <w:ind w:left="3560" w:hanging="1800"/>
+      </w:pPr>
+      <w:rPr>
+        <w:rFonts w:hint="default"/>
+      </w:rPr>
+    </w:lvl>
+  </w:abstractNum>
+  <w:num w:numId="1">
+    <w:abstractNumId w:val="0"/>
+  </w:num>
+</w:numbering>
 </file>
 
 <file path=word/styles.xml><?xml version="1.0" encoding="utf-8"?>
@@ -342,6 +2227,7 @@
     <w:lsdException w:name="HTML Sample" w:semiHidden="1" w:unhideWhenUsed="1"/>
     <w:lsdException w:name="HTML Typewriter" w:semiHidden="1" w:unhideWhenUsed="1"/>
     <w:lsdException w:name="HTML Variable" w:semiHidden="1" w:unhideWhenUsed="1"/>
+    <w:lsdException w:name="Normal Table" w:semiHidden="1" w:unhideWhenUsed="1"/>
     <w:lsdException w:name="annotation subject" w:semiHidden="1" w:unhideWhenUsed="1"/>
     <w:lsdException w:name="No List" w:semiHidden="1" w:unhideWhenUsed="1"/>
     <w:lsdException w:name="Outline List 1" w:semiHidden="1" w:unhideWhenUsed="1"/>
@@ -387,9 +2273,11 @@
     <w:lsdException w:name="Table Subtle 1" w:semiHidden="1" w:unhideWhenUsed="1"/>
     <w:lsdException w:name="Table Subtle 2" w:semiHidden="1" w:unhideWhenUsed="1"/>
     <w:lsdException w:name="Table Web 1" w:semiHidden="1" w:unhideWhenUsed="1"/>
+    <w:lsdException w:name="Table Web 2" w:semiHidden="1" w:unhideWhenUsed="1"/>
     <w:lsdException w:name="Table Web 3" w:semiHidden="1" w:unhideWhenUsed="1"/>
     <w:lsdException w:name="Balloon Text" w:semiHidden="1" w:unhideWhenUsed="1"/>
     <w:lsdException w:name="Table Grid" w:uiPriority="39"/>
+    <w:lsdException w:name="Table Theme" w:semiHidden="1" w:unhideWhenUsed="1"/>
     <w:lsdException w:name="Placeholder Text" w:semiHidden="1"/>
     <w:lsdException w:name="No Spacing" w:uiPriority="1" w:qFormat="1"/>
     <w:lsdException w:name="Light Shading" w:uiPriority="60"/>
@@ -642,6 +2530,17 @@
     <w:uiPriority w:val="99"/>
     <w:semiHidden/>
     <w:unhideWhenUsed/>
+  </w:style>
+  <w:style w:type="paragraph" w:styleId="PargrafodaLista">
+    <w:name w:val="List Paragraph"/>
+    <w:basedOn w:val="Normal"/>
+    <w:uiPriority w:val="34"/>
+    <w:qFormat/>
+    <w:rsid w:val="007F7B80"/>
+    <w:pPr>
+      <w:ind w:left="720"/>
+      <w:contextualSpacing/>
+    </w:pPr>
   </w:style>
 </w:styles>
 </file>

</xml_diff>